<commit_message>
upadted for check boxes
</commit_message>
<xml_diff>
--- a/Documents/BRD/BRD.docx
+++ b/Documents/BRD/BRD.docx
@@ -13,6 +13,16 @@
           <w:szCs w:val="32"/>
         </w:rPr>
       </w:pPr>
+      <w:r>
+        <w:rPr>
+          <w:b w:val="1"/>
+          <w:color w:val="2e75b5"/>
+          <w:sz w:val="32"/>
+          <w:szCs w:val="32"/>
+          <w:rtl w:val="0"/>
+        </w:rPr>
+        <w:t xml:space="preserve">hp</w:t>
+      </w:r>
       <w:r>
         <w:rPr>
           <w:b w:val="1"/>
@@ -684,6 +694,12 @@
             <w:rPr>
               <w:rtl w:val="0"/>
             </w:rPr>
+            <w:t xml:space="preserve">19</w:t>
+          </w:r>
+          <w:r>
+            <w:rPr>
+              <w:rtl w:val="0"/>
+            </w:rPr>
           </w:r>
         </w:p>
         <w:p>
@@ -743,6 +759,12 @@
               <w:tab/>
             </w:r>
           </w:hyperlink>
+          <w:r>
+            <w:rPr>
+              <w:rtl w:val="0"/>
+            </w:rPr>
+            <w:t xml:space="preserve">20-23</w:t>
+          </w:r>
           <w:r>
             <w:rPr>
               <w:rtl w:val="0"/>
@@ -936,62 +958,8 @@
             <w:rPr>
               <w:rtl w:val="0"/>
             </w:rPr>
+            <w:t xml:space="preserve">19</w:t>
           </w:r>
-        </w:p>
-        <w:p>
-          <w:pPr>
-            <w:keepNext w:val="0"/>
-            <w:keepLines w:val="0"/>
-            <w:widowControl w:val="1"/>
-            <w:pBdr>
-              <w:top w:space="0" w:sz="0" w:val="nil"/>
-              <w:left w:space="0" w:sz="0" w:val="nil"/>
-              <w:bottom w:space="0" w:sz="0" w:val="nil"/>
-              <w:right w:space="0" w:sz="0" w:val="nil"/>
-              <w:between w:space="0" w:sz="0" w:val="nil"/>
-            </w:pBdr>
-            <w:shd w:fill="auto" w:val="clear"/>
-            <w:tabs>
-              <w:tab w:val="right" w:pos="10790"/>
-            </w:tabs>
-            <w:spacing w:after="0" w:before="0" w:line="259" w:lineRule="auto"/>
-            <w:ind w:left="0" w:right="0" w:firstLine="0"/>
-            <w:contextualSpacing w:val="0"/>
-            <w:jc w:val="left"/>
-            <w:rPr>
-              <w:rFonts w:ascii="Calibri" w:cs="Calibri" w:eastAsia="Calibri" w:hAnsi="Calibri"/>
-              <w:b w:val="0"/>
-              <w:i w:val="0"/>
-              <w:smallCaps w:val="0"/>
-              <w:strike w:val="0"/>
-              <w:color w:val="000000"/>
-              <w:sz w:val="22"/>
-              <w:szCs w:val="22"/>
-              <w:u w:val="none"/>
-              <w:shd w:fill="auto" w:val="clear"/>
-              <w:vertAlign w:val="baseline"/>
-            </w:rPr>
-          </w:pPr>
-          <w:hyperlink w:anchor="_lnxbz9">
-            <w:r>
-              <w:rPr>
-                <w:rFonts w:ascii="Calibri" w:cs="Calibri" w:eastAsia="Calibri" w:hAnsi="Calibri"/>
-                <w:b w:val="0"/>
-                <w:i w:val="0"/>
-                <w:smallCaps w:val="0"/>
-                <w:strike w:val="0"/>
-                <w:color w:val="000000"/>
-                <w:sz w:val="22"/>
-                <w:szCs w:val="22"/>
-                <w:u w:val="none"/>
-                <w:shd w:fill="auto" w:val="clear"/>
-                <w:vertAlign w:val="baseline"/>
-                <w:rtl w:val="0"/>
-              </w:rPr>
-              <w:t xml:space="preserve">Figure 3 - Cart</w:t>
-              <w:tab/>
-            </w:r>
-          </w:hyperlink>
           <w:r>
             <w:rPr>
               <w:rtl w:val="0"/>
@@ -1032,7 +1000,7 @@
               <w:vertAlign w:val="baseline"/>
             </w:rPr>
           </w:pPr>
-          <w:hyperlink w:anchor="_35nkun2">
+          <w:hyperlink w:anchor="y1jwnpla9dr8">
             <w:r>
               <w:rPr>
                 <w:rFonts w:ascii="Calibri" w:cs="Calibri" w:eastAsia="Calibri" w:hAnsi="Calibri"/>
@@ -1048,10 +1016,130 @@
                 <w:vertAlign w:val="baseline"/>
                 <w:rtl w:val="0"/>
               </w:rPr>
-              <w:t xml:space="preserve">Figure 4 - Login Screen</w:t>
+              <w:t xml:space="preserve">Figure 3 - </w:t>
+            </w:r>
+          </w:hyperlink>
+          <w:hyperlink w:anchor="y1jwnpla9dr8">
+            <w:r>
+              <w:rPr>
+                <w:rtl w:val="0"/>
+              </w:rPr>
+              <w:t xml:space="preserve">Product css</w:t>
+            </w:r>
+          </w:hyperlink>
+          <w:hyperlink w:anchor="y1jwnpla9dr8">
+            <w:r>
+              <w:rPr>
+                <w:rFonts w:ascii="Calibri" w:cs="Calibri" w:eastAsia="Calibri" w:hAnsi="Calibri"/>
+                <w:b w:val="0"/>
+                <w:i w:val="0"/>
+                <w:smallCaps w:val="0"/>
+                <w:strike w:val="0"/>
+                <w:color w:val="000000"/>
+                <w:sz w:val="22"/>
+                <w:szCs w:val="22"/>
+                <w:u w:val="none"/>
+                <w:shd w:fill="auto" w:val="clear"/>
+                <w:vertAlign w:val="baseline"/>
+                <w:rtl w:val="0"/>
+              </w:rPr>
               <w:tab/>
             </w:r>
           </w:hyperlink>
+          <w:r>
+            <w:rPr>
+              <w:rtl w:val="0"/>
+            </w:rPr>
+            <w:t xml:space="preserve">20</w:t>
+          </w:r>
+          <w:r>
+            <w:rPr>
+              <w:rtl w:val="0"/>
+            </w:rPr>
+          </w:r>
+        </w:p>
+        <w:p>
+          <w:pPr>
+            <w:tabs>
+              <w:tab w:val="right" w:pos="10790"/>
+            </w:tabs>
+            <w:spacing w:after="0" w:lineRule="auto"/>
+            <w:contextualSpacing w:val="0"/>
+            <w:rPr>
+              <w:vertAlign w:val="baseline"/>
+            </w:rPr>
+          </w:pPr>
+          <w:hyperlink w:anchor="rdxq9m8mcslp">
+            <w:r>
+              <w:rPr>
+                <w:rtl w:val="0"/>
+              </w:rPr>
+              <w:t xml:space="preserve">Figure 4 - </w:t>
+            </w:r>
+          </w:hyperlink>
+          <w:r>
+            <w:rPr>
+              <w:rtl w:val="0"/>
+            </w:rPr>
+            <w:t xml:space="preserve">Login Page and Checkout Screen</w:t>
+            <w:tab/>
+            <w:t xml:space="preserve">21</w:t>
+          </w:r>
+          <w:r>
+            <w:rPr>
+              <w:rtl w:val="0"/>
+            </w:rPr>
+          </w:r>
+        </w:p>
+        <w:p>
+          <w:pPr>
+            <w:tabs>
+              <w:tab w:val="right" w:pos="10790"/>
+            </w:tabs>
+            <w:spacing w:after="0" w:lineRule="auto"/>
+            <w:contextualSpacing w:val="0"/>
+            <w:rPr/>
+          </w:pPr>
+          <w:hyperlink w:anchor="jv7oh55n3o0i">
+            <w:r>
+              <w:rPr>
+                <w:rtl w:val="0"/>
+              </w:rPr>
+              <w:t xml:space="preserve">Figure 5 - Product Page</w:t>
+            </w:r>
+          </w:hyperlink>
+          <w:r>
+            <w:rPr>
+              <w:rtl w:val="0"/>
+            </w:rPr>
+            <w:tab/>
+            <w:t xml:space="preserve">22</w:t>
+          </w:r>
+        </w:p>
+        <w:p>
+          <w:pPr>
+            <w:tabs>
+              <w:tab w:val="right" w:pos="10790"/>
+            </w:tabs>
+            <w:spacing w:after="0" w:lineRule="auto"/>
+            <w:contextualSpacing w:val="0"/>
+            <w:rPr/>
+          </w:pPr>
+          <w:hyperlink w:anchor="t6to1629mfx4">
+            <w:r>
+              <w:rPr>
+                <w:rtl w:val="0"/>
+              </w:rPr>
+              <w:t xml:space="preserve">Figure 6 - Main Page and Products List</w:t>
+            </w:r>
+          </w:hyperlink>
+          <w:r>
+            <w:rPr>
+              <w:rtl w:val="0"/>
+            </w:rPr>
+            <w:tab/>
+            <w:t xml:space="preserve">23</w:t>
+          </w:r>
           <w:r>
             <w:rPr>
               <w:rtl w:val="0"/>
@@ -2072,12 +2160,12 @@
           <wp:inline distB="114300" distT="114300" distL="114300" distR="114300">
             <wp:extent cx="5943600" cy="4330700"/>
             <wp:effectExtent b="0" l="0" r="0" t="0"/>
-            <wp:docPr id="3" name="image8.png"/>
+            <wp:docPr id="6" name="image13.png"/>
             <a:graphic>
               <a:graphicData uri="http://schemas.openxmlformats.org/drawingml/2006/picture">
                 <pic:pic>
                   <pic:nvPicPr>
-                    <pic:cNvPr id="0" name="image8.png"/>
+                    <pic:cNvPr id="0" name="image13.png"/>
                     <pic:cNvPicPr preferRelativeResize="0"/>
                   </pic:nvPicPr>
                   <pic:blipFill>
@@ -20021,7 +20109,7 @@
         <w:spacing w:after="0" w:before="0" w:line="259" w:lineRule="auto"/>
         <w:ind w:left="0" w:right="0" w:hanging="720"/>
         <w:contextualSpacing w:val="0"/>
-        <w:jc w:val="left"/>
+        <w:jc w:val="center"/>
         <w:rPr>
           <w:rFonts w:ascii="Calibri" w:cs="Calibri" w:eastAsia="Calibri" w:hAnsi="Calibri"/>
           <w:b w:val="0"/>
@@ -20043,14 +20131,14 @@
         </w:rPr>
         <w:drawing>
           <wp:inline distB="114300" distT="114300" distL="114300" distR="114300">
-            <wp:extent cx="7186613" cy="4228104"/>
+            <wp:extent cx="6858000" cy="4813300"/>
             <wp:effectExtent b="0" l="0" r="0" t="0"/>
-            <wp:docPr id="2" name="image7.png"/>
+            <wp:docPr id="4" name="image11.png"/>
             <a:graphic>
               <a:graphicData uri="http://schemas.openxmlformats.org/drawingml/2006/picture">
                 <pic:pic>
                   <pic:nvPicPr>
-                    <pic:cNvPr id="0" name="image7.png"/>
+                    <pic:cNvPr id="0" name="image11.png"/>
                     <pic:cNvPicPr preferRelativeResize="0"/>
                   </pic:nvPicPr>
                   <pic:blipFill>
@@ -20063,7 +20151,7 @@
                   <pic:spPr>
                     <a:xfrm>
                       <a:off x="0" y="0"/>
-                      <a:ext cx="7186613" cy="4228104"/>
+                      <a:ext cx="6858000" cy="4813300"/>
                     </a:xfrm>
                     <a:prstGeom prst="rect"/>
                     <a:ln/>
@@ -20080,6 +20168,859 @@
         </w:rPr>
       </w:r>
     </w:p>
+    <w:p>
+      <w:pPr>
+        <w:keepNext w:val="1"/>
+        <w:keepLines w:val="0"/>
+        <w:widowControl w:val="1"/>
+        <w:pBdr>
+          <w:top w:space="0" w:sz="0" w:val="nil"/>
+          <w:left w:space="0" w:sz="0" w:val="nil"/>
+          <w:bottom w:space="0" w:sz="0" w:val="nil"/>
+          <w:right w:space="0" w:sz="0" w:val="nil"/>
+          <w:between w:space="0" w:sz="0" w:val="nil"/>
+        </w:pBdr>
+        <w:shd w:fill="auto" w:val="clear"/>
+        <w:spacing w:after="160" w:before="0" w:line="259" w:lineRule="auto"/>
+        <w:ind w:left="0" w:right="0" w:hanging="720"/>
+        <w:contextualSpacing w:val="0"/>
+        <w:jc w:val="center"/>
+        <w:rPr>
+          <w:rFonts w:ascii="Calibri" w:cs="Calibri" w:eastAsia="Calibri" w:hAnsi="Calibri"/>
+          <w:b w:val="0"/>
+          <w:i w:val="0"/>
+          <w:smallCaps w:val="0"/>
+          <w:strike w:val="0"/>
+          <w:color w:val="000000"/>
+          <w:sz w:val="22"/>
+          <w:szCs w:val="22"/>
+          <w:u w:val="none"/>
+          <w:shd w:fill="auto" w:val="clear"/>
+          <w:vertAlign w:val="baseline"/>
+        </w:rPr>
+      </w:pPr>
+      <w:r>
+        <w:rPr>
+          <w:rtl w:val="0"/>
+        </w:rPr>
+      </w:r>
+    </w:p>
+    <w:p>
+      <w:pPr>
+        <w:keepNext w:val="0"/>
+        <w:keepLines w:val="0"/>
+        <w:widowControl w:val="1"/>
+        <w:pBdr>
+          <w:top w:space="0" w:sz="0" w:val="nil"/>
+          <w:left w:space="0" w:sz="0" w:val="nil"/>
+          <w:bottom w:space="0" w:sz="0" w:val="nil"/>
+          <w:right w:space="0" w:sz="0" w:val="nil"/>
+          <w:between w:space="0" w:sz="0" w:val="nil"/>
+        </w:pBdr>
+        <w:shd w:fill="auto" w:val="clear"/>
+        <w:spacing w:after="200" w:before="0" w:line="240" w:lineRule="auto"/>
+        <w:ind w:left="0" w:right="0" w:firstLine="0"/>
+        <w:contextualSpacing w:val="0"/>
+        <w:jc w:val="center"/>
+        <w:rPr>
+          <w:rFonts w:ascii="Calibri" w:cs="Calibri" w:eastAsia="Calibri" w:hAnsi="Calibri"/>
+          <w:b w:val="1"/>
+          <w:i w:val="1"/>
+          <w:smallCaps w:val="0"/>
+          <w:strike w:val="0"/>
+          <w:color w:val="ff0000"/>
+          <w:sz w:val="18"/>
+          <w:szCs w:val="18"/>
+          <w:u w:val="none"/>
+          <w:shd w:fill="auto" w:val="clear"/>
+          <w:vertAlign w:val="baseline"/>
+        </w:rPr>
+      </w:pPr>
+      <w:bookmarkStart w:colFirst="0" w:colLast="0" w:name="_3rdcrjn" w:id="11"/>
+      <w:bookmarkEnd w:id="11"/>
+      <w:r>
+        <w:rPr>
+          <w:rFonts w:ascii="Calibri" w:cs="Calibri" w:eastAsia="Calibri" w:hAnsi="Calibri"/>
+          <w:b w:val="1"/>
+          <w:i w:val="0"/>
+          <w:smallCaps w:val="0"/>
+          <w:strike w:val="0"/>
+          <w:color w:val="5b9bd5"/>
+          <w:sz w:val="18"/>
+          <w:szCs w:val="18"/>
+          <w:u w:val="none"/>
+          <w:shd w:fill="auto" w:val="clear"/>
+          <w:vertAlign w:val="baseline"/>
+          <w:rtl w:val="0"/>
+        </w:rPr>
+        <w:t xml:space="preserve">Figure 2 - Data Model Diagram</w:t>
+      </w:r>
+      <w:r>
+        <w:rPr>
+          <w:rtl w:val="0"/>
+        </w:rPr>
+      </w:r>
+    </w:p>
+    <w:p>
+      <w:pPr>
+        <w:keepNext w:val="0"/>
+        <w:keepLines w:val="0"/>
+        <w:widowControl w:val="1"/>
+        <w:pBdr>
+          <w:top w:space="0" w:sz="0" w:val="nil"/>
+          <w:left w:space="0" w:sz="0" w:val="nil"/>
+          <w:bottom w:space="0" w:sz="0" w:val="nil"/>
+          <w:right w:space="0" w:sz="0" w:val="nil"/>
+          <w:between w:space="0" w:sz="0" w:val="nil"/>
+        </w:pBdr>
+        <w:shd w:fill="auto" w:val="clear"/>
+        <w:spacing w:after="0" w:before="0" w:line="259" w:lineRule="auto"/>
+        <w:ind w:left="0" w:right="0" w:hanging="720"/>
+        <w:contextualSpacing w:val="0"/>
+        <w:jc w:val="left"/>
+        <w:rPr>
+          <w:rFonts w:ascii="Calibri" w:cs="Calibri" w:eastAsia="Calibri" w:hAnsi="Calibri"/>
+          <w:b w:val="0"/>
+          <w:i w:val="1"/>
+          <w:smallCaps w:val="0"/>
+          <w:strike w:val="0"/>
+          <w:color w:val="ff0000"/>
+          <w:sz w:val="22"/>
+          <w:szCs w:val="22"/>
+          <w:u w:val="none"/>
+          <w:shd w:fill="auto" w:val="clear"/>
+          <w:vertAlign w:val="baseline"/>
+        </w:rPr>
+      </w:pPr>
+      <w:r>
+        <w:rPr>
+          <w:rtl w:val="0"/>
+        </w:rPr>
+      </w:r>
+    </w:p>
+    <w:p>
+      <w:pPr>
+        <w:keepNext w:val="0"/>
+        <w:keepLines w:val="0"/>
+        <w:widowControl w:val="1"/>
+        <w:pBdr>
+          <w:top w:space="0" w:sz="0" w:val="nil"/>
+          <w:left w:space="0" w:sz="0" w:val="nil"/>
+          <w:bottom w:space="0" w:sz="0" w:val="nil"/>
+          <w:right w:space="0" w:sz="0" w:val="nil"/>
+          <w:between w:space="0" w:sz="0" w:val="nil"/>
+        </w:pBdr>
+        <w:shd w:fill="auto" w:val="clear"/>
+        <w:spacing w:after="0" w:before="0" w:line="259" w:lineRule="auto"/>
+        <w:ind w:left="0" w:right="0" w:hanging="720"/>
+        <w:contextualSpacing w:val="0"/>
+        <w:jc w:val="left"/>
+        <w:rPr>
+          <w:rFonts w:ascii="Calibri" w:cs="Calibri" w:eastAsia="Calibri" w:hAnsi="Calibri"/>
+          <w:b w:val="0"/>
+          <w:i w:val="1"/>
+          <w:smallCaps w:val="0"/>
+          <w:strike w:val="0"/>
+          <w:color w:val="ff0000"/>
+          <w:sz w:val="22"/>
+          <w:szCs w:val="22"/>
+          <w:u w:val="none"/>
+          <w:shd w:fill="auto" w:val="clear"/>
+          <w:vertAlign w:val="baseline"/>
+        </w:rPr>
+      </w:pPr>
+      <w:r>
+        <w:rPr>
+          <w:rtl w:val="0"/>
+        </w:rPr>
+      </w:r>
+    </w:p>
+    <w:p>
+      <w:pPr>
+        <w:keepNext w:val="0"/>
+        <w:keepLines w:val="0"/>
+        <w:widowControl w:val="1"/>
+        <w:pBdr>
+          <w:top w:space="0" w:sz="0" w:val="nil"/>
+          <w:left w:space="0" w:sz="0" w:val="nil"/>
+          <w:bottom w:space="0" w:sz="0" w:val="nil"/>
+          <w:right w:space="0" w:sz="0" w:val="nil"/>
+          <w:between w:space="0" w:sz="0" w:val="nil"/>
+        </w:pBdr>
+        <w:shd w:fill="auto" w:val="clear"/>
+        <w:spacing w:after="0" w:before="0" w:line="259" w:lineRule="auto"/>
+        <w:ind w:left="0" w:right="0" w:hanging="720"/>
+        <w:contextualSpacing w:val="0"/>
+        <w:jc w:val="left"/>
+        <w:rPr>
+          <w:rFonts w:ascii="Calibri" w:cs="Calibri" w:eastAsia="Calibri" w:hAnsi="Calibri"/>
+          <w:b w:val="0"/>
+          <w:i w:val="1"/>
+          <w:smallCaps w:val="0"/>
+          <w:strike w:val="0"/>
+          <w:color w:val="ff0000"/>
+          <w:sz w:val="22"/>
+          <w:szCs w:val="22"/>
+          <w:u w:val="none"/>
+          <w:shd w:fill="auto" w:val="clear"/>
+          <w:vertAlign w:val="baseline"/>
+        </w:rPr>
+      </w:pPr>
+      <w:r>
+        <w:rPr>
+          <w:rtl w:val="0"/>
+        </w:rPr>
+      </w:r>
+    </w:p>
+    <w:p>
+      <w:pPr>
+        <w:keepNext w:val="0"/>
+        <w:keepLines w:val="0"/>
+        <w:widowControl w:val="1"/>
+        <w:pBdr>
+          <w:top w:space="0" w:sz="0" w:val="nil"/>
+          <w:left w:space="0" w:sz="0" w:val="nil"/>
+          <w:bottom w:space="0" w:sz="0" w:val="nil"/>
+          <w:right w:space="0" w:sz="0" w:val="nil"/>
+          <w:between w:space="0" w:sz="0" w:val="nil"/>
+        </w:pBdr>
+        <w:shd w:fill="auto" w:val="clear"/>
+        <w:spacing w:after="0" w:before="0" w:line="259" w:lineRule="auto"/>
+        <w:ind w:left="0" w:right="0" w:hanging="720"/>
+        <w:contextualSpacing w:val="0"/>
+        <w:jc w:val="left"/>
+        <w:rPr>
+          <w:rFonts w:ascii="Calibri" w:cs="Calibri" w:eastAsia="Calibri" w:hAnsi="Calibri"/>
+          <w:b w:val="0"/>
+          <w:i w:val="1"/>
+          <w:smallCaps w:val="0"/>
+          <w:strike w:val="0"/>
+          <w:color w:val="ff0000"/>
+          <w:sz w:val="22"/>
+          <w:szCs w:val="22"/>
+          <w:u w:val="none"/>
+          <w:shd w:fill="auto" w:val="clear"/>
+          <w:vertAlign w:val="baseline"/>
+        </w:rPr>
+      </w:pPr>
+      <w:r>
+        <w:rPr>
+          <w:rtl w:val="0"/>
+        </w:rPr>
+      </w:r>
+    </w:p>
+    <w:p>
+      <w:pPr>
+        <w:keepNext w:val="0"/>
+        <w:keepLines w:val="0"/>
+        <w:widowControl w:val="1"/>
+        <w:pBdr>
+          <w:top w:space="0" w:sz="0" w:val="nil"/>
+          <w:left w:space="0" w:sz="0" w:val="nil"/>
+          <w:bottom w:space="0" w:sz="0" w:val="nil"/>
+          <w:right w:space="0" w:sz="0" w:val="nil"/>
+          <w:between w:space="0" w:sz="0" w:val="nil"/>
+        </w:pBdr>
+        <w:shd w:fill="auto" w:val="clear"/>
+        <w:spacing w:after="0" w:before="0" w:line="259" w:lineRule="auto"/>
+        <w:ind w:left="0" w:right="0" w:hanging="720"/>
+        <w:contextualSpacing w:val="0"/>
+        <w:jc w:val="left"/>
+        <w:rPr>
+          <w:rFonts w:ascii="Calibri" w:cs="Calibri" w:eastAsia="Calibri" w:hAnsi="Calibri"/>
+          <w:b w:val="0"/>
+          <w:i w:val="1"/>
+          <w:smallCaps w:val="0"/>
+          <w:strike w:val="0"/>
+          <w:color w:val="ff0000"/>
+          <w:sz w:val="22"/>
+          <w:szCs w:val="22"/>
+          <w:u w:val="none"/>
+          <w:shd w:fill="auto" w:val="clear"/>
+          <w:vertAlign w:val="baseline"/>
+        </w:rPr>
+      </w:pPr>
+      <w:r>
+        <w:rPr>
+          <w:rtl w:val="0"/>
+        </w:rPr>
+      </w:r>
+    </w:p>
+    <w:p>
+      <w:pPr>
+        <w:keepNext w:val="0"/>
+        <w:keepLines w:val="0"/>
+        <w:widowControl w:val="1"/>
+        <w:pBdr>
+          <w:top w:space="0" w:sz="0" w:val="nil"/>
+          <w:left w:space="0" w:sz="0" w:val="nil"/>
+          <w:bottom w:space="0" w:sz="0" w:val="nil"/>
+          <w:right w:space="0" w:sz="0" w:val="nil"/>
+          <w:between w:space="0" w:sz="0" w:val="nil"/>
+        </w:pBdr>
+        <w:shd w:fill="auto" w:val="clear"/>
+        <w:spacing w:after="0" w:before="0" w:line="259" w:lineRule="auto"/>
+        <w:ind w:left="0" w:right="0" w:hanging="720"/>
+        <w:contextualSpacing w:val="0"/>
+        <w:jc w:val="left"/>
+        <w:rPr>
+          <w:rFonts w:ascii="Calibri" w:cs="Calibri" w:eastAsia="Calibri" w:hAnsi="Calibri"/>
+          <w:b w:val="0"/>
+          <w:i w:val="1"/>
+          <w:smallCaps w:val="0"/>
+          <w:strike w:val="0"/>
+          <w:color w:val="ff0000"/>
+          <w:sz w:val="22"/>
+          <w:szCs w:val="22"/>
+          <w:u w:val="none"/>
+          <w:shd w:fill="auto" w:val="clear"/>
+          <w:vertAlign w:val="baseline"/>
+        </w:rPr>
+      </w:pPr>
+      <w:r>
+        <w:rPr>
+          <w:rtl w:val="0"/>
+        </w:rPr>
+      </w:r>
+    </w:p>
+    <w:p>
+      <w:pPr>
+        <w:keepNext w:val="0"/>
+        <w:keepLines w:val="0"/>
+        <w:widowControl w:val="1"/>
+        <w:pBdr>
+          <w:top w:space="0" w:sz="0" w:val="nil"/>
+          <w:left w:space="0" w:sz="0" w:val="nil"/>
+          <w:bottom w:space="0" w:sz="0" w:val="nil"/>
+          <w:right w:space="0" w:sz="0" w:val="nil"/>
+          <w:between w:space="0" w:sz="0" w:val="nil"/>
+        </w:pBdr>
+        <w:shd w:fill="auto" w:val="clear"/>
+        <w:spacing w:after="0" w:before="0" w:line="259" w:lineRule="auto"/>
+        <w:ind w:left="0" w:right="0" w:hanging="720"/>
+        <w:contextualSpacing w:val="0"/>
+        <w:jc w:val="left"/>
+        <w:rPr>
+          <w:rFonts w:ascii="Calibri" w:cs="Calibri" w:eastAsia="Calibri" w:hAnsi="Calibri"/>
+          <w:b w:val="0"/>
+          <w:i w:val="1"/>
+          <w:smallCaps w:val="0"/>
+          <w:strike w:val="0"/>
+          <w:color w:val="ff0000"/>
+          <w:sz w:val="22"/>
+          <w:szCs w:val="22"/>
+          <w:u w:val="none"/>
+          <w:shd w:fill="auto" w:val="clear"/>
+          <w:vertAlign w:val="baseline"/>
+        </w:rPr>
+      </w:pPr>
+      <w:r>
+        <w:rPr>
+          <w:rtl w:val="0"/>
+        </w:rPr>
+      </w:r>
+    </w:p>
+    <w:p>
+      <w:pPr>
+        <w:keepNext w:val="0"/>
+        <w:keepLines w:val="0"/>
+        <w:widowControl w:val="1"/>
+        <w:pBdr>
+          <w:top w:space="0" w:sz="0" w:val="nil"/>
+          <w:left w:space="0" w:sz="0" w:val="nil"/>
+          <w:bottom w:space="0" w:sz="0" w:val="nil"/>
+          <w:right w:space="0" w:sz="0" w:val="nil"/>
+          <w:between w:space="0" w:sz="0" w:val="nil"/>
+        </w:pBdr>
+        <w:shd w:fill="auto" w:val="clear"/>
+        <w:spacing w:after="0" w:before="0" w:line="259" w:lineRule="auto"/>
+        <w:ind w:left="0" w:right="0" w:hanging="720"/>
+        <w:contextualSpacing w:val="0"/>
+        <w:jc w:val="left"/>
+        <w:rPr>
+          <w:rFonts w:ascii="Calibri" w:cs="Calibri" w:eastAsia="Calibri" w:hAnsi="Calibri"/>
+          <w:b w:val="0"/>
+          <w:i w:val="1"/>
+          <w:smallCaps w:val="0"/>
+          <w:strike w:val="0"/>
+          <w:color w:val="ff0000"/>
+          <w:sz w:val="22"/>
+          <w:szCs w:val="22"/>
+          <w:u w:val="none"/>
+          <w:shd w:fill="auto" w:val="clear"/>
+          <w:vertAlign w:val="baseline"/>
+        </w:rPr>
+      </w:pPr>
+      <w:r>
+        <w:rPr>
+          <w:rtl w:val="0"/>
+        </w:rPr>
+      </w:r>
+    </w:p>
+    <w:p>
+      <w:pPr>
+        <w:keepNext w:val="0"/>
+        <w:keepLines w:val="0"/>
+        <w:widowControl w:val="1"/>
+        <w:pBdr>
+          <w:top w:space="0" w:sz="0" w:val="nil"/>
+          <w:left w:space="0" w:sz="0" w:val="nil"/>
+          <w:bottom w:space="0" w:sz="0" w:val="nil"/>
+          <w:right w:space="0" w:sz="0" w:val="nil"/>
+          <w:between w:space="0" w:sz="0" w:val="nil"/>
+        </w:pBdr>
+        <w:shd w:fill="auto" w:val="clear"/>
+        <w:spacing w:after="0" w:before="0" w:line="259" w:lineRule="auto"/>
+        <w:ind w:left="0" w:right="0" w:hanging="720"/>
+        <w:contextualSpacing w:val="0"/>
+        <w:jc w:val="left"/>
+        <w:rPr>
+          <w:rFonts w:ascii="Calibri" w:cs="Calibri" w:eastAsia="Calibri" w:hAnsi="Calibri"/>
+          <w:b w:val="0"/>
+          <w:i w:val="1"/>
+          <w:smallCaps w:val="0"/>
+          <w:strike w:val="0"/>
+          <w:color w:val="ff0000"/>
+          <w:sz w:val="22"/>
+          <w:szCs w:val="22"/>
+          <w:u w:val="none"/>
+          <w:shd w:fill="auto" w:val="clear"/>
+          <w:vertAlign w:val="baseline"/>
+        </w:rPr>
+      </w:pPr>
+      <w:r>
+        <w:rPr>
+          <w:rtl w:val="0"/>
+        </w:rPr>
+      </w:r>
+    </w:p>
+    <w:p>
+      <w:pPr>
+        <w:keepNext w:val="0"/>
+        <w:keepLines w:val="0"/>
+        <w:widowControl w:val="1"/>
+        <w:pBdr>
+          <w:top w:space="0" w:sz="0" w:val="nil"/>
+          <w:left w:space="0" w:sz="0" w:val="nil"/>
+          <w:bottom w:space="0" w:sz="0" w:val="nil"/>
+          <w:right w:space="0" w:sz="0" w:val="nil"/>
+          <w:between w:space="0" w:sz="0" w:val="nil"/>
+        </w:pBdr>
+        <w:shd w:fill="auto" w:val="clear"/>
+        <w:spacing w:after="0" w:before="0" w:line="259" w:lineRule="auto"/>
+        <w:ind w:left="0" w:right="0" w:hanging="720"/>
+        <w:contextualSpacing w:val="0"/>
+        <w:jc w:val="left"/>
+        <w:rPr>
+          <w:rFonts w:ascii="Calibri" w:cs="Calibri" w:eastAsia="Calibri" w:hAnsi="Calibri"/>
+          <w:b w:val="0"/>
+          <w:i w:val="1"/>
+          <w:smallCaps w:val="0"/>
+          <w:strike w:val="0"/>
+          <w:color w:val="ff0000"/>
+          <w:sz w:val="22"/>
+          <w:szCs w:val="22"/>
+          <w:u w:val="none"/>
+          <w:shd w:fill="auto" w:val="clear"/>
+          <w:vertAlign w:val="baseline"/>
+        </w:rPr>
+      </w:pPr>
+      <w:r>
+        <w:rPr>
+          <w:rtl w:val="0"/>
+        </w:rPr>
+      </w:r>
+    </w:p>
+    <w:p>
+      <w:pPr>
+        <w:keepNext w:val="0"/>
+        <w:keepLines w:val="0"/>
+        <w:widowControl w:val="1"/>
+        <w:pBdr>
+          <w:top w:space="0" w:sz="0" w:val="nil"/>
+          <w:left w:space="0" w:sz="0" w:val="nil"/>
+          <w:bottom w:space="0" w:sz="0" w:val="nil"/>
+          <w:right w:space="0" w:sz="0" w:val="nil"/>
+          <w:between w:space="0" w:sz="0" w:val="nil"/>
+        </w:pBdr>
+        <w:shd w:fill="auto" w:val="clear"/>
+        <w:spacing w:after="0" w:before="0" w:line="259" w:lineRule="auto"/>
+        <w:ind w:left="0" w:right="0" w:hanging="720"/>
+        <w:contextualSpacing w:val="0"/>
+        <w:jc w:val="left"/>
+        <w:rPr>
+          <w:rFonts w:ascii="Calibri" w:cs="Calibri" w:eastAsia="Calibri" w:hAnsi="Calibri"/>
+          <w:b w:val="0"/>
+          <w:i w:val="1"/>
+          <w:smallCaps w:val="0"/>
+          <w:strike w:val="0"/>
+          <w:color w:val="ff0000"/>
+          <w:sz w:val="22"/>
+          <w:szCs w:val="22"/>
+          <w:u w:val="none"/>
+          <w:shd w:fill="auto" w:val="clear"/>
+          <w:vertAlign w:val="baseline"/>
+        </w:rPr>
+      </w:pPr>
+      <w:r>
+        <w:rPr>
+          <w:rtl w:val="0"/>
+        </w:rPr>
+      </w:r>
+    </w:p>
+    <w:p>
+      <w:pPr>
+        <w:keepNext w:val="0"/>
+        <w:keepLines w:val="0"/>
+        <w:widowControl w:val="1"/>
+        <w:pBdr>
+          <w:top w:space="0" w:sz="0" w:val="nil"/>
+          <w:left w:space="0" w:sz="0" w:val="nil"/>
+          <w:bottom w:space="0" w:sz="0" w:val="nil"/>
+          <w:right w:space="0" w:sz="0" w:val="nil"/>
+          <w:between w:space="0" w:sz="0" w:val="nil"/>
+        </w:pBdr>
+        <w:shd w:fill="auto" w:val="clear"/>
+        <w:spacing w:after="0" w:before="0" w:line="259" w:lineRule="auto"/>
+        <w:ind w:left="0" w:right="0" w:hanging="720"/>
+        <w:contextualSpacing w:val="0"/>
+        <w:jc w:val="left"/>
+        <w:rPr>
+          <w:rFonts w:ascii="Calibri" w:cs="Calibri" w:eastAsia="Calibri" w:hAnsi="Calibri"/>
+          <w:b w:val="0"/>
+          <w:i w:val="1"/>
+          <w:smallCaps w:val="0"/>
+          <w:strike w:val="0"/>
+          <w:color w:val="ff0000"/>
+          <w:sz w:val="22"/>
+          <w:szCs w:val="22"/>
+          <w:u w:val="none"/>
+          <w:shd w:fill="auto" w:val="clear"/>
+          <w:vertAlign w:val="baseline"/>
+        </w:rPr>
+      </w:pPr>
+      <w:r>
+        <w:rPr>
+          <w:rtl w:val="0"/>
+        </w:rPr>
+      </w:r>
+    </w:p>
+    <w:p>
+      <w:pPr>
+        <w:keepNext w:val="0"/>
+        <w:keepLines w:val="0"/>
+        <w:widowControl w:val="1"/>
+        <w:pBdr>
+          <w:top w:space="0" w:sz="0" w:val="nil"/>
+          <w:left w:space="0" w:sz="0" w:val="nil"/>
+          <w:bottom w:space="0" w:sz="0" w:val="nil"/>
+          <w:right w:space="0" w:sz="0" w:val="nil"/>
+          <w:between w:space="0" w:sz="0" w:val="nil"/>
+        </w:pBdr>
+        <w:shd w:fill="auto" w:val="clear"/>
+        <w:spacing w:after="0" w:before="0" w:line="259" w:lineRule="auto"/>
+        <w:ind w:left="0" w:right="0" w:hanging="720"/>
+        <w:contextualSpacing w:val="0"/>
+        <w:jc w:val="left"/>
+        <w:rPr>
+          <w:rFonts w:ascii="Calibri" w:cs="Calibri" w:eastAsia="Calibri" w:hAnsi="Calibri"/>
+          <w:b w:val="0"/>
+          <w:i w:val="1"/>
+          <w:smallCaps w:val="0"/>
+          <w:strike w:val="0"/>
+          <w:color w:val="ff0000"/>
+          <w:sz w:val="22"/>
+          <w:szCs w:val="22"/>
+          <w:u w:val="none"/>
+          <w:shd w:fill="auto" w:val="clear"/>
+          <w:vertAlign w:val="baseline"/>
+        </w:rPr>
+      </w:pPr>
+      <w:r>
+        <w:rPr>
+          <w:rtl w:val="0"/>
+        </w:rPr>
+      </w:r>
+    </w:p>
+    <w:p>
+      <w:pPr>
+        <w:keepNext w:val="0"/>
+        <w:keepLines w:val="0"/>
+        <w:widowControl w:val="1"/>
+        <w:pBdr>
+          <w:top w:space="0" w:sz="0" w:val="nil"/>
+          <w:left w:space="0" w:sz="0" w:val="nil"/>
+          <w:bottom w:space="0" w:sz="0" w:val="nil"/>
+          <w:right w:space="0" w:sz="0" w:val="nil"/>
+          <w:between w:space="0" w:sz="0" w:val="nil"/>
+        </w:pBdr>
+        <w:shd w:fill="auto" w:val="clear"/>
+        <w:spacing w:after="0" w:before="0" w:line="259" w:lineRule="auto"/>
+        <w:ind w:left="0" w:right="0" w:hanging="720"/>
+        <w:contextualSpacing w:val="0"/>
+        <w:jc w:val="left"/>
+        <w:rPr>
+          <w:rFonts w:ascii="Calibri" w:cs="Calibri" w:eastAsia="Calibri" w:hAnsi="Calibri"/>
+          <w:b w:val="0"/>
+          <w:i w:val="1"/>
+          <w:smallCaps w:val="0"/>
+          <w:strike w:val="0"/>
+          <w:color w:val="ff0000"/>
+          <w:sz w:val="22"/>
+          <w:szCs w:val="22"/>
+          <w:u w:val="none"/>
+          <w:shd w:fill="auto" w:val="clear"/>
+          <w:vertAlign w:val="baseline"/>
+        </w:rPr>
+      </w:pPr>
+      <w:r>
+        <w:rPr>
+          <w:rtl w:val="0"/>
+        </w:rPr>
+      </w:r>
+    </w:p>
+    <w:p>
+      <w:pPr>
+        <w:keepNext w:val="0"/>
+        <w:keepLines w:val="0"/>
+        <w:widowControl w:val="1"/>
+        <w:pBdr>
+          <w:top w:space="0" w:sz="0" w:val="nil"/>
+          <w:left w:space="0" w:sz="0" w:val="nil"/>
+          <w:bottom w:space="0" w:sz="0" w:val="nil"/>
+          <w:right w:space="0" w:sz="0" w:val="nil"/>
+          <w:between w:space="0" w:sz="0" w:val="nil"/>
+        </w:pBdr>
+        <w:shd w:fill="auto" w:val="clear"/>
+        <w:spacing w:after="0" w:before="0" w:line="259" w:lineRule="auto"/>
+        <w:ind w:left="0" w:right="0" w:hanging="720"/>
+        <w:contextualSpacing w:val="0"/>
+        <w:jc w:val="left"/>
+        <w:rPr>
+          <w:rFonts w:ascii="Calibri" w:cs="Calibri" w:eastAsia="Calibri" w:hAnsi="Calibri"/>
+          <w:b w:val="0"/>
+          <w:i w:val="1"/>
+          <w:smallCaps w:val="0"/>
+          <w:strike w:val="0"/>
+          <w:color w:val="ff0000"/>
+          <w:sz w:val="22"/>
+          <w:szCs w:val="22"/>
+          <w:u w:val="none"/>
+          <w:shd w:fill="auto" w:val="clear"/>
+          <w:vertAlign w:val="baseline"/>
+        </w:rPr>
+      </w:pPr>
+      <w:r>
+        <w:rPr>
+          <w:rtl w:val="0"/>
+        </w:rPr>
+      </w:r>
+    </w:p>
+    <w:p>
+      <w:pPr>
+        <w:keepNext w:val="0"/>
+        <w:keepLines w:val="0"/>
+        <w:widowControl w:val="1"/>
+        <w:pBdr>
+          <w:top w:space="0" w:sz="0" w:val="nil"/>
+          <w:left w:space="0" w:sz="0" w:val="nil"/>
+          <w:bottom w:space="0" w:sz="0" w:val="nil"/>
+          <w:right w:space="0" w:sz="0" w:val="nil"/>
+          <w:between w:space="0" w:sz="0" w:val="nil"/>
+        </w:pBdr>
+        <w:shd w:fill="auto" w:val="clear"/>
+        <w:spacing w:after="0" w:before="0" w:line="259" w:lineRule="auto"/>
+        <w:ind w:left="0" w:right="0" w:hanging="720"/>
+        <w:contextualSpacing w:val="0"/>
+        <w:jc w:val="left"/>
+        <w:rPr>
+          <w:rFonts w:ascii="Calibri" w:cs="Calibri" w:eastAsia="Calibri" w:hAnsi="Calibri"/>
+          <w:b w:val="0"/>
+          <w:i w:val="1"/>
+          <w:smallCaps w:val="0"/>
+          <w:strike w:val="0"/>
+          <w:color w:val="ff0000"/>
+          <w:sz w:val="22"/>
+          <w:szCs w:val="22"/>
+          <w:u w:val="none"/>
+          <w:shd w:fill="auto" w:val="clear"/>
+          <w:vertAlign w:val="baseline"/>
+        </w:rPr>
+      </w:pPr>
+      <w:r>
+        <w:rPr>
+          <w:rtl w:val="0"/>
+        </w:rPr>
+      </w:r>
+    </w:p>
+    <w:p>
+      <w:pPr>
+        <w:keepNext w:val="0"/>
+        <w:keepLines w:val="0"/>
+        <w:widowControl w:val="1"/>
+        <w:pBdr>
+          <w:top w:space="0" w:sz="0" w:val="nil"/>
+          <w:left w:space="0" w:sz="0" w:val="nil"/>
+          <w:bottom w:space="0" w:sz="0" w:val="nil"/>
+          <w:right w:space="0" w:sz="0" w:val="nil"/>
+          <w:between w:space="0" w:sz="0" w:val="nil"/>
+        </w:pBdr>
+        <w:shd w:fill="auto" w:val="clear"/>
+        <w:spacing w:after="0" w:before="0" w:line="259" w:lineRule="auto"/>
+        <w:ind w:left="0" w:right="0" w:hanging="720"/>
+        <w:contextualSpacing w:val="0"/>
+        <w:jc w:val="left"/>
+        <w:rPr>
+          <w:rFonts w:ascii="Calibri" w:cs="Calibri" w:eastAsia="Calibri" w:hAnsi="Calibri"/>
+          <w:b w:val="0"/>
+          <w:i w:val="1"/>
+          <w:smallCaps w:val="0"/>
+          <w:strike w:val="0"/>
+          <w:color w:val="ff0000"/>
+          <w:sz w:val="22"/>
+          <w:szCs w:val="22"/>
+          <w:u w:val="none"/>
+          <w:shd w:fill="auto" w:val="clear"/>
+          <w:vertAlign w:val="baseline"/>
+        </w:rPr>
+      </w:pPr>
+      <w:r>
+        <w:rPr>
+          <w:rtl w:val="0"/>
+        </w:rPr>
+      </w:r>
+    </w:p>
+    <w:p>
+      <w:pPr>
+        <w:keepNext w:val="0"/>
+        <w:keepLines w:val="0"/>
+        <w:widowControl w:val="1"/>
+        <w:pBdr>
+          <w:top w:space="0" w:sz="0" w:val="nil"/>
+          <w:left w:space="0" w:sz="0" w:val="nil"/>
+          <w:bottom w:space="0" w:sz="0" w:val="nil"/>
+          <w:right w:space="0" w:sz="0" w:val="nil"/>
+          <w:between w:space="0" w:sz="0" w:val="nil"/>
+        </w:pBdr>
+        <w:shd w:fill="auto" w:val="clear"/>
+        <w:spacing w:after="0" w:before="0" w:line="259" w:lineRule="auto"/>
+        <w:ind w:left="0" w:right="0" w:hanging="720"/>
+        <w:contextualSpacing w:val="0"/>
+        <w:jc w:val="left"/>
+        <w:rPr>
+          <w:rFonts w:ascii="Calibri" w:cs="Calibri" w:eastAsia="Calibri" w:hAnsi="Calibri"/>
+          <w:b w:val="0"/>
+          <w:i w:val="1"/>
+          <w:smallCaps w:val="0"/>
+          <w:strike w:val="0"/>
+          <w:color w:val="ff0000"/>
+          <w:sz w:val="22"/>
+          <w:szCs w:val="22"/>
+          <w:u w:val="none"/>
+          <w:shd w:fill="auto" w:val="clear"/>
+          <w:vertAlign w:val="baseline"/>
+        </w:rPr>
+      </w:pPr>
+      <w:r>
+        <w:rPr>
+          <w:rtl w:val="0"/>
+        </w:rPr>
+      </w:r>
+    </w:p>
+    <w:p>
+      <w:pPr>
+        <w:keepNext w:val="0"/>
+        <w:keepLines w:val="0"/>
+        <w:widowControl w:val="1"/>
+        <w:pBdr>
+          <w:top w:space="0" w:sz="0" w:val="nil"/>
+          <w:left w:space="0" w:sz="0" w:val="nil"/>
+          <w:bottom w:space="0" w:sz="0" w:val="nil"/>
+          <w:right w:space="0" w:sz="0" w:val="nil"/>
+          <w:between w:space="0" w:sz="0" w:val="nil"/>
+        </w:pBdr>
+        <w:shd w:fill="auto" w:val="clear"/>
+        <w:spacing w:after="160" w:before="0" w:line="259" w:lineRule="auto"/>
+        <w:ind w:left="0" w:right="0" w:hanging="720"/>
+        <w:contextualSpacing w:val="0"/>
+        <w:jc w:val="left"/>
+        <w:rPr>
+          <w:rFonts w:ascii="Calibri" w:cs="Calibri" w:eastAsia="Calibri" w:hAnsi="Calibri"/>
+          <w:b w:val="0"/>
+          <w:i w:val="1"/>
+          <w:smallCaps w:val="0"/>
+          <w:strike w:val="0"/>
+          <w:color w:val="ff0000"/>
+          <w:sz w:val="22"/>
+          <w:szCs w:val="22"/>
+          <w:u w:val="none"/>
+          <w:shd w:fill="auto" w:val="clear"/>
+          <w:vertAlign w:val="baseline"/>
+        </w:rPr>
+      </w:pPr>
+      <w:r>
+        <w:rPr>
+          <w:rtl w:val="0"/>
+        </w:rPr>
+      </w:r>
+    </w:p>
+    <w:p>
+      <w:pPr>
+        <w:pStyle w:val="Heading2"/>
+        <w:numPr>
+          <w:ilvl w:val="0"/>
+          <w:numId w:val="2"/>
+        </w:numPr>
+        <w:ind w:left="360" w:hanging="360"/>
+        <w:contextualSpacing w:val="0"/>
+        <w:rPr/>
+      </w:pPr>
+      <w:bookmarkStart w:colFirst="0" w:colLast="0" w:name="_26in1rg" w:id="12"/>
+      <w:bookmarkEnd w:id="12"/>
+      <w:r>
+        <w:rPr>
+          <w:rtl w:val="0"/>
+        </w:rPr>
+        <w:t xml:space="preserve">UI Screen Mockups</w:t>
+      </w:r>
+      <w:r>
+        <w:rPr>
+          <w:rFonts w:ascii="Calibri" w:cs="Calibri" w:eastAsia="Calibri" w:hAnsi="Calibri"/>
+          <w:b w:val="0"/>
+          <w:i w:val="1"/>
+          <w:smallCaps w:val="0"/>
+          <w:strike w:val="0"/>
+          <w:color w:val="ff0000"/>
+          <w:sz w:val="22"/>
+          <w:szCs w:val="22"/>
+          <w:u w:val="none"/>
+          <w:shd w:fill="auto" w:val="clear"/>
+          <w:vertAlign w:val="baseline"/>
+          <w:rtl w:val="0"/>
+        </w:rPr>
+        <w:t xml:space="preserve">.</w:t>
+        <w:br w:type="textWrapping"/>
+        <w:tab/>
+        <w:br w:type="textWrapping"/>
+      </w:r>
+      <w:r>
+        <w:rPr>
+          <w:rFonts w:ascii="Calibri" w:cs="Calibri" w:eastAsia="Calibri" w:hAnsi="Calibri"/>
+          <w:b w:val="0"/>
+          <w:smallCaps w:val="0"/>
+          <w:strike w:val="0"/>
+          <w:sz w:val="22"/>
+          <w:szCs w:val="22"/>
+          <w:u w:val="none"/>
+          <w:shd w:fill="auto" w:val="clear"/>
+          <w:vertAlign w:val="baseline"/>
+          <w:rtl w:val="0"/>
+        </w:rPr>
+        <w:t xml:space="preserve">6.1 Product page</w:t>
+      </w:r>
+    </w:p>
+    <w:bookmarkStart w:colFirst="0" w:colLast="0" w:name="y1jwnpla9dr8" w:id="13"/>
+    <w:bookmarkEnd w:id="13"/>
     <w:p>
       <w:pPr>
         <w:keepNext w:val="0"/>
@@ -20113,894 +21054,6 @@
       </w:pPr>
       <w:r>
         <w:rPr>
-          <w:rtl w:val="0"/>
-        </w:rPr>
-      </w:r>
-    </w:p>
-    <w:p>
-      <w:pPr>
-        <w:keepNext w:val="1"/>
-        <w:keepLines w:val="0"/>
-        <w:widowControl w:val="1"/>
-        <w:pBdr>
-          <w:top w:space="0" w:sz="0" w:val="nil"/>
-          <w:left w:space="0" w:sz="0" w:val="nil"/>
-          <w:bottom w:space="0" w:sz="0" w:val="nil"/>
-          <w:right w:space="0" w:sz="0" w:val="nil"/>
-          <w:between w:space="0" w:sz="0" w:val="nil"/>
-        </w:pBdr>
-        <w:shd w:fill="auto" w:val="clear"/>
-        <w:spacing w:after="160" w:before="0" w:line="259" w:lineRule="auto"/>
-        <w:ind w:left="0" w:right="0" w:hanging="720"/>
-        <w:contextualSpacing w:val="0"/>
-        <w:jc w:val="center"/>
-        <w:rPr>
-          <w:rFonts w:ascii="Calibri" w:cs="Calibri" w:eastAsia="Calibri" w:hAnsi="Calibri"/>
-          <w:b w:val="0"/>
-          <w:i w:val="0"/>
-          <w:smallCaps w:val="0"/>
-          <w:strike w:val="0"/>
-          <w:color w:val="000000"/>
-          <w:sz w:val="22"/>
-          <w:szCs w:val="22"/>
-          <w:u w:val="none"/>
-          <w:shd w:fill="auto" w:val="clear"/>
-          <w:vertAlign w:val="baseline"/>
-        </w:rPr>
-      </w:pPr>
-      <w:r>
-        <w:rPr>
-          <w:rtl w:val="0"/>
-        </w:rPr>
-      </w:r>
-    </w:p>
-    <w:p>
-      <w:pPr>
-        <w:keepNext w:val="0"/>
-        <w:keepLines w:val="0"/>
-        <w:widowControl w:val="1"/>
-        <w:pBdr>
-          <w:top w:space="0" w:sz="0" w:val="nil"/>
-          <w:left w:space="0" w:sz="0" w:val="nil"/>
-          <w:bottom w:space="0" w:sz="0" w:val="nil"/>
-          <w:right w:space="0" w:sz="0" w:val="nil"/>
-          <w:between w:space="0" w:sz="0" w:val="nil"/>
-        </w:pBdr>
-        <w:shd w:fill="auto" w:val="clear"/>
-        <w:spacing w:after="200" w:before="0" w:line="240" w:lineRule="auto"/>
-        <w:ind w:left="0" w:right="0" w:firstLine="0"/>
-        <w:contextualSpacing w:val="0"/>
-        <w:jc w:val="center"/>
-        <w:rPr>
-          <w:rFonts w:ascii="Calibri" w:cs="Calibri" w:eastAsia="Calibri" w:hAnsi="Calibri"/>
-          <w:b w:val="1"/>
-          <w:i w:val="1"/>
-          <w:smallCaps w:val="0"/>
-          <w:strike w:val="0"/>
-          <w:color w:val="ff0000"/>
-          <w:sz w:val="18"/>
-          <w:szCs w:val="18"/>
-          <w:u w:val="none"/>
-          <w:shd w:fill="auto" w:val="clear"/>
-          <w:vertAlign w:val="baseline"/>
-        </w:rPr>
-      </w:pPr>
-      <w:bookmarkStart w:colFirst="0" w:colLast="0" w:name="_3rdcrjn" w:id="11"/>
-      <w:bookmarkEnd w:id="11"/>
-      <w:r>
-        <w:rPr>
-          <w:rFonts w:ascii="Calibri" w:cs="Calibri" w:eastAsia="Calibri" w:hAnsi="Calibri"/>
-          <w:b w:val="1"/>
-          <w:i w:val="0"/>
-          <w:smallCaps w:val="0"/>
-          <w:strike w:val="0"/>
-          <w:color w:val="5b9bd5"/>
-          <w:sz w:val="18"/>
-          <w:szCs w:val="18"/>
-          <w:u w:val="none"/>
-          <w:shd w:fill="auto" w:val="clear"/>
-          <w:vertAlign w:val="baseline"/>
-          <w:rtl w:val="0"/>
-        </w:rPr>
-        <w:t xml:space="preserve">Figure 2 - Data Model Diagram</w:t>
-      </w:r>
-      <w:r>
-        <w:rPr>
-          <w:rtl w:val="0"/>
-        </w:rPr>
-      </w:r>
-    </w:p>
-    <w:p>
-      <w:pPr>
-        <w:keepNext w:val="0"/>
-        <w:keepLines w:val="0"/>
-        <w:widowControl w:val="1"/>
-        <w:pBdr>
-          <w:top w:space="0" w:sz="0" w:val="nil"/>
-          <w:left w:space="0" w:sz="0" w:val="nil"/>
-          <w:bottom w:space="0" w:sz="0" w:val="nil"/>
-          <w:right w:space="0" w:sz="0" w:val="nil"/>
-          <w:between w:space="0" w:sz="0" w:val="nil"/>
-        </w:pBdr>
-        <w:shd w:fill="auto" w:val="clear"/>
-        <w:spacing w:after="0" w:before="0" w:line="259" w:lineRule="auto"/>
-        <w:ind w:left="0" w:right="0" w:hanging="720"/>
-        <w:contextualSpacing w:val="0"/>
-        <w:jc w:val="left"/>
-        <w:rPr>
-          <w:rFonts w:ascii="Calibri" w:cs="Calibri" w:eastAsia="Calibri" w:hAnsi="Calibri"/>
-          <w:b w:val="0"/>
-          <w:i w:val="1"/>
-          <w:smallCaps w:val="0"/>
-          <w:strike w:val="0"/>
-          <w:color w:val="ff0000"/>
-          <w:sz w:val="22"/>
-          <w:szCs w:val="22"/>
-          <w:u w:val="none"/>
-          <w:shd w:fill="auto" w:val="clear"/>
-          <w:vertAlign w:val="baseline"/>
-        </w:rPr>
-      </w:pPr>
-      <w:r>
-        <w:rPr>
-          <w:rtl w:val="0"/>
-        </w:rPr>
-      </w:r>
-    </w:p>
-    <w:p>
-      <w:pPr>
-        <w:keepNext w:val="0"/>
-        <w:keepLines w:val="0"/>
-        <w:widowControl w:val="1"/>
-        <w:pBdr>
-          <w:top w:space="0" w:sz="0" w:val="nil"/>
-          <w:left w:space="0" w:sz="0" w:val="nil"/>
-          <w:bottom w:space="0" w:sz="0" w:val="nil"/>
-          <w:right w:space="0" w:sz="0" w:val="nil"/>
-          <w:between w:space="0" w:sz="0" w:val="nil"/>
-        </w:pBdr>
-        <w:shd w:fill="auto" w:val="clear"/>
-        <w:spacing w:after="0" w:before="0" w:line="259" w:lineRule="auto"/>
-        <w:ind w:left="0" w:right="0" w:hanging="720"/>
-        <w:contextualSpacing w:val="0"/>
-        <w:jc w:val="left"/>
-        <w:rPr>
-          <w:rFonts w:ascii="Calibri" w:cs="Calibri" w:eastAsia="Calibri" w:hAnsi="Calibri"/>
-          <w:b w:val="0"/>
-          <w:i w:val="1"/>
-          <w:smallCaps w:val="0"/>
-          <w:strike w:val="0"/>
-          <w:color w:val="ff0000"/>
-          <w:sz w:val="22"/>
-          <w:szCs w:val="22"/>
-          <w:u w:val="none"/>
-          <w:shd w:fill="auto" w:val="clear"/>
-          <w:vertAlign w:val="baseline"/>
-        </w:rPr>
-      </w:pPr>
-      <w:r>
-        <w:rPr>
-          <w:rtl w:val="0"/>
-        </w:rPr>
-      </w:r>
-    </w:p>
-    <w:p>
-      <w:pPr>
-        <w:keepNext w:val="0"/>
-        <w:keepLines w:val="0"/>
-        <w:widowControl w:val="1"/>
-        <w:pBdr>
-          <w:top w:space="0" w:sz="0" w:val="nil"/>
-          <w:left w:space="0" w:sz="0" w:val="nil"/>
-          <w:bottom w:space="0" w:sz="0" w:val="nil"/>
-          <w:right w:space="0" w:sz="0" w:val="nil"/>
-          <w:between w:space="0" w:sz="0" w:val="nil"/>
-        </w:pBdr>
-        <w:shd w:fill="auto" w:val="clear"/>
-        <w:spacing w:after="0" w:before="0" w:line="259" w:lineRule="auto"/>
-        <w:ind w:left="0" w:right="0" w:hanging="720"/>
-        <w:contextualSpacing w:val="0"/>
-        <w:jc w:val="left"/>
-        <w:rPr>
-          <w:rFonts w:ascii="Calibri" w:cs="Calibri" w:eastAsia="Calibri" w:hAnsi="Calibri"/>
-          <w:b w:val="0"/>
-          <w:i w:val="1"/>
-          <w:smallCaps w:val="0"/>
-          <w:strike w:val="0"/>
-          <w:color w:val="ff0000"/>
-          <w:sz w:val="22"/>
-          <w:szCs w:val="22"/>
-          <w:u w:val="none"/>
-          <w:shd w:fill="auto" w:val="clear"/>
-          <w:vertAlign w:val="baseline"/>
-        </w:rPr>
-      </w:pPr>
-      <w:r>
-        <w:rPr>
-          <w:rtl w:val="0"/>
-        </w:rPr>
-      </w:r>
-    </w:p>
-    <w:p>
-      <w:pPr>
-        <w:keepNext w:val="0"/>
-        <w:keepLines w:val="0"/>
-        <w:widowControl w:val="1"/>
-        <w:pBdr>
-          <w:top w:space="0" w:sz="0" w:val="nil"/>
-          <w:left w:space="0" w:sz="0" w:val="nil"/>
-          <w:bottom w:space="0" w:sz="0" w:val="nil"/>
-          <w:right w:space="0" w:sz="0" w:val="nil"/>
-          <w:between w:space="0" w:sz="0" w:val="nil"/>
-        </w:pBdr>
-        <w:shd w:fill="auto" w:val="clear"/>
-        <w:spacing w:after="0" w:before="0" w:line="259" w:lineRule="auto"/>
-        <w:ind w:left="0" w:right="0" w:hanging="720"/>
-        <w:contextualSpacing w:val="0"/>
-        <w:jc w:val="left"/>
-        <w:rPr>
-          <w:rFonts w:ascii="Calibri" w:cs="Calibri" w:eastAsia="Calibri" w:hAnsi="Calibri"/>
-          <w:b w:val="0"/>
-          <w:i w:val="1"/>
-          <w:smallCaps w:val="0"/>
-          <w:strike w:val="0"/>
-          <w:color w:val="ff0000"/>
-          <w:sz w:val="22"/>
-          <w:szCs w:val="22"/>
-          <w:u w:val="none"/>
-          <w:shd w:fill="auto" w:val="clear"/>
-          <w:vertAlign w:val="baseline"/>
-        </w:rPr>
-      </w:pPr>
-      <w:r>
-        <w:rPr>
-          <w:rtl w:val="0"/>
-        </w:rPr>
-      </w:r>
-    </w:p>
-    <w:p>
-      <w:pPr>
-        <w:keepNext w:val="0"/>
-        <w:keepLines w:val="0"/>
-        <w:widowControl w:val="1"/>
-        <w:pBdr>
-          <w:top w:space="0" w:sz="0" w:val="nil"/>
-          <w:left w:space="0" w:sz="0" w:val="nil"/>
-          <w:bottom w:space="0" w:sz="0" w:val="nil"/>
-          <w:right w:space="0" w:sz="0" w:val="nil"/>
-          <w:between w:space="0" w:sz="0" w:val="nil"/>
-        </w:pBdr>
-        <w:shd w:fill="auto" w:val="clear"/>
-        <w:spacing w:after="0" w:before="0" w:line="259" w:lineRule="auto"/>
-        <w:ind w:left="0" w:right="0" w:hanging="720"/>
-        <w:contextualSpacing w:val="0"/>
-        <w:jc w:val="left"/>
-        <w:rPr>
-          <w:rFonts w:ascii="Calibri" w:cs="Calibri" w:eastAsia="Calibri" w:hAnsi="Calibri"/>
-          <w:b w:val="0"/>
-          <w:i w:val="1"/>
-          <w:smallCaps w:val="0"/>
-          <w:strike w:val="0"/>
-          <w:color w:val="ff0000"/>
-          <w:sz w:val="22"/>
-          <w:szCs w:val="22"/>
-          <w:u w:val="none"/>
-          <w:shd w:fill="auto" w:val="clear"/>
-          <w:vertAlign w:val="baseline"/>
-        </w:rPr>
-      </w:pPr>
-      <w:r>
-        <w:rPr>
-          <w:rtl w:val="0"/>
-        </w:rPr>
-      </w:r>
-    </w:p>
-    <w:p>
-      <w:pPr>
-        <w:keepNext w:val="0"/>
-        <w:keepLines w:val="0"/>
-        <w:widowControl w:val="1"/>
-        <w:pBdr>
-          <w:top w:space="0" w:sz="0" w:val="nil"/>
-          <w:left w:space="0" w:sz="0" w:val="nil"/>
-          <w:bottom w:space="0" w:sz="0" w:val="nil"/>
-          <w:right w:space="0" w:sz="0" w:val="nil"/>
-          <w:between w:space="0" w:sz="0" w:val="nil"/>
-        </w:pBdr>
-        <w:shd w:fill="auto" w:val="clear"/>
-        <w:spacing w:after="0" w:before="0" w:line="259" w:lineRule="auto"/>
-        <w:ind w:left="0" w:right="0" w:hanging="720"/>
-        <w:contextualSpacing w:val="0"/>
-        <w:jc w:val="left"/>
-        <w:rPr>
-          <w:rFonts w:ascii="Calibri" w:cs="Calibri" w:eastAsia="Calibri" w:hAnsi="Calibri"/>
-          <w:b w:val="0"/>
-          <w:i w:val="1"/>
-          <w:smallCaps w:val="0"/>
-          <w:strike w:val="0"/>
-          <w:color w:val="ff0000"/>
-          <w:sz w:val="22"/>
-          <w:szCs w:val="22"/>
-          <w:u w:val="none"/>
-          <w:shd w:fill="auto" w:val="clear"/>
-          <w:vertAlign w:val="baseline"/>
-        </w:rPr>
-      </w:pPr>
-      <w:r>
-        <w:rPr>
-          <w:rtl w:val="0"/>
-        </w:rPr>
-      </w:r>
-    </w:p>
-    <w:p>
-      <w:pPr>
-        <w:keepNext w:val="0"/>
-        <w:keepLines w:val="0"/>
-        <w:widowControl w:val="1"/>
-        <w:pBdr>
-          <w:top w:space="0" w:sz="0" w:val="nil"/>
-          <w:left w:space="0" w:sz="0" w:val="nil"/>
-          <w:bottom w:space="0" w:sz="0" w:val="nil"/>
-          <w:right w:space="0" w:sz="0" w:val="nil"/>
-          <w:between w:space="0" w:sz="0" w:val="nil"/>
-        </w:pBdr>
-        <w:shd w:fill="auto" w:val="clear"/>
-        <w:spacing w:after="0" w:before="0" w:line="259" w:lineRule="auto"/>
-        <w:ind w:left="0" w:right="0" w:hanging="720"/>
-        <w:contextualSpacing w:val="0"/>
-        <w:jc w:val="left"/>
-        <w:rPr>
-          <w:rFonts w:ascii="Calibri" w:cs="Calibri" w:eastAsia="Calibri" w:hAnsi="Calibri"/>
-          <w:b w:val="0"/>
-          <w:i w:val="1"/>
-          <w:smallCaps w:val="0"/>
-          <w:strike w:val="0"/>
-          <w:color w:val="ff0000"/>
-          <w:sz w:val="22"/>
-          <w:szCs w:val="22"/>
-          <w:u w:val="none"/>
-          <w:shd w:fill="auto" w:val="clear"/>
-          <w:vertAlign w:val="baseline"/>
-        </w:rPr>
-      </w:pPr>
-      <w:r>
-        <w:rPr>
-          <w:rtl w:val="0"/>
-        </w:rPr>
-      </w:r>
-    </w:p>
-    <w:p>
-      <w:pPr>
-        <w:keepNext w:val="0"/>
-        <w:keepLines w:val="0"/>
-        <w:widowControl w:val="1"/>
-        <w:pBdr>
-          <w:top w:space="0" w:sz="0" w:val="nil"/>
-          <w:left w:space="0" w:sz="0" w:val="nil"/>
-          <w:bottom w:space="0" w:sz="0" w:val="nil"/>
-          <w:right w:space="0" w:sz="0" w:val="nil"/>
-          <w:between w:space="0" w:sz="0" w:val="nil"/>
-        </w:pBdr>
-        <w:shd w:fill="auto" w:val="clear"/>
-        <w:spacing w:after="0" w:before="0" w:line="259" w:lineRule="auto"/>
-        <w:ind w:left="0" w:right="0" w:hanging="720"/>
-        <w:contextualSpacing w:val="0"/>
-        <w:jc w:val="left"/>
-        <w:rPr>
-          <w:rFonts w:ascii="Calibri" w:cs="Calibri" w:eastAsia="Calibri" w:hAnsi="Calibri"/>
-          <w:b w:val="0"/>
-          <w:i w:val="1"/>
-          <w:smallCaps w:val="0"/>
-          <w:strike w:val="0"/>
-          <w:color w:val="ff0000"/>
-          <w:sz w:val="22"/>
-          <w:szCs w:val="22"/>
-          <w:u w:val="none"/>
-          <w:shd w:fill="auto" w:val="clear"/>
-          <w:vertAlign w:val="baseline"/>
-        </w:rPr>
-      </w:pPr>
-      <w:r>
-        <w:rPr>
-          <w:rtl w:val="0"/>
-        </w:rPr>
-      </w:r>
-    </w:p>
-    <w:p>
-      <w:pPr>
-        <w:keepNext w:val="0"/>
-        <w:keepLines w:val="0"/>
-        <w:widowControl w:val="1"/>
-        <w:pBdr>
-          <w:top w:space="0" w:sz="0" w:val="nil"/>
-          <w:left w:space="0" w:sz="0" w:val="nil"/>
-          <w:bottom w:space="0" w:sz="0" w:val="nil"/>
-          <w:right w:space="0" w:sz="0" w:val="nil"/>
-          <w:between w:space="0" w:sz="0" w:val="nil"/>
-        </w:pBdr>
-        <w:shd w:fill="auto" w:val="clear"/>
-        <w:spacing w:after="0" w:before="0" w:line="259" w:lineRule="auto"/>
-        <w:ind w:left="0" w:right="0" w:hanging="720"/>
-        <w:contextualSpacing w:val="0"/>
-        <w:jc w:val="left"/>
-        <w:rPr>
-          <w:rFonts w:ascii="Calibri" w:cs="Calibri" w:eastAsia="Calibri" w:hAnsi="Calibri"/>
-          <w:b w:val="0"/>
-          <w:i w:val="1"/>
-          <w:smallCaps w:val="0"/>
-          <w:strike w:val="0"/>
-          <w:color w:val="ff0000"/>
-          <w:sz w:val="22"/>
-          <w:szCs w:val="22"/>
-          <w:u w:val="none"/>
-          <w:shd w:fill="auto" w:val="clear"/>
-          <w:vertAlign w:val="baseline"/>
-        </w:rPr>
-      </w:pPr>
-      <w:r>
-        <w:rPr>
-          <w:rtl w:val="0"/>
-        </w:rPr>
-      </w:r>
-    </w:p>
-    <w:p>
-      <w:pPr>
-        <w:keepNext w:val="0"/>
-        <w:keepLines w:val="0"/>
-        <w:widowControl w:val="1"/>
-        <w:pBdr>
-          <w:top w:space="0" w:sz="0" w:val="nil"/>
-          <w:left w:space="0" w:sz="0" w:val="nil"/>
-          <w:bottom w:space="0" w:sz="0" w:val="nil"/>
-          <w:right w:space="0" w:sz="0" w:val="nil"/>
-          <w:between w:space="0" w:sz="0" w:val="nil"/>
-        </w:pBdr>
-        <w:shd w:fill="auto" w:val="clear"/>
-        <w:spacing w:after="0" w:before="0" w:line="259" w:lineRule="auto"/>
-        <w:ind w:left="0" w:right="0" w:hanging="720"/>
-        <w:contextualSpacing w:val="0"/>
-        <w:jc w:val="left"/>
-        <w:rPr>
-          <w:rFonts w:ascii="Calibri" w:cs="Calibri" w:eastAsia="Calibri" w:hAnsi="Calibri"/>
-          <w:b w:val="0"/>
-          <w:i w:val="1"/>
-          <w:smallCaps w:val="0"/>
-          <w:strike w:val="0"/>
-          <w:color w:val="ff0000"/>
-          <w:sz w:val="22"/>
-          <w:szCs w:val="22"/>
-          <w:u w:val="none"/>
-          <w:shd w:fill="auto" w:val="clear"/>
-          <w:vertAlign w:val="baseline"/>
-        </w:rPr>
-      </w:pPr>
-      <w:r>
-        <w:rPr>
-          <w:rtl w:val="0"/>
-        </w:rPr>
-      </w:r>
-    </w:p>
-    <w:p>
-      <w:pPr>
-        <w:keepNext w:val="0"/>
-        <w:keepLines w:val="0"/>
-        <w:widowControl w:val="1"/>
-        <w:pBdr>
-          <w:top w:space="0" w:sz="0" w:val="nil"/>
-          <w:left w:space="0" w:sz="0" w:val="nil"/>
-          <w:bottom w:space="0" w:sz="0" w:val="nil"/>
-          <w:right w:space="0" w:sz="0" w:val="nil"/>
-          <w:between w:space="0" w:sz="0" w:val="nil"/>
-        </w:pBdr>
-        <w:shd w:fill="auto" w:val="clear"/>
-        <w:spacing w:after="0" w:before="0" w:line="259" w:lineRule="auto"/>
-        <w:ind w:left="0" w:right="0" w:hanging="720"/>
-        <w:contextualSpacing w:val="0"/>
-        <w:jc w:val="left"/>
-        <w:rPr>
-          <w:rFonts w:ascii="Calibri" w:cs="Calibri" w:eastAsia="Calibri" w:hAnsi="Calibri"/>
-          <w:b w:val="0"/>
-          <w:i w:val="1"/>
-          <w:smallCaps w:val="0"/>
-          <w:strike w:val="0"/>
-          <w:color w:val="ff0000"/>
-          <w:sz w:val="22"/>
-          <w:szCs w:val="22"/>
-          <w:u w:val="none"/>
-          <w:shd w:fill="auto" w:val="clear"/>
-          <w:vertAlign w:val="baseline"/>
-        </w:rPr>
-      </w:pPr>
-      <w:r>
-        <w:rPr>
-          <w:rtl w:val="0"/>
-        </w:rPr>
-      </w:r>
-    </w:p>
-    <w:p>
-      <w:pPr>
-        <w:keepNext w:val="0"/>
-        <w:keepLines w:val="0"/>
-        <w:widowControl w:val="1"/>
-        <w:pBdr>
-          <w:top w:space="0" w:sz="0" w:val="nil"/>
-          <w:left w:space="0" w:sz="0" w:val="nil"/>
-          <w:bottom w:space="0" w:sz="0" w:val="nil"/>
-          <w:right w:space="0" w:sz="0" w:val="nil"/>
-          <w:between w:space="0" w:sz="0" w:val="nil"/>
-        </w:pBdr>
-        <w:shd w:fill="auto" w:val="clear"/>
-        <w:spacing w:after="0" w:before="0" w:line="259" w:lineRule="auto"/>
-        <w:ind w:left="0" w:right="0" w:hanging="720"/>
-        <w:contextualSpacing w:val="0"/>
-        <w:jc w:val="left"/>
-        <w:rPr>
-          <w:rFonts w:ascii="Calibri" w:cs="Calibri" w:eastAsia="Calibri" w:hAnsi="Calibri"/>
-          <w:b w:val="0"/>
-          <w:i w:val="1"/>
-          <w:smallCaps w:val="0"/>
-          <w:strike w:val="0"/>
-          <w:color w:val="ff0000"/>
-          <w:sz w:val="22"/>
-          <w:szCs w:val="22"/>
-          <w:u w:val="none"/>
-          <w:shd w:fill="auto" w:val="clear"/>
-          <w:vertAlign w:val="baseline"/>
-        </w:rPr>
-      </w:pPr>
-      <w:r>
-        <w:rPr>
-          <w:rtl w:val="0"/>
-        </w:rPr>
-      </w:r>
-    </w:p>
-    <w:p>
-      <w:pPr>
-        <w:keepNext w:val="0"/>
-        <w:keepLines w:val="0"/>
-        <w:widowControl w:val="1"/>
-        <w:pBdr>
-          <w:top w:space="0" w:sz="0" w:val="nil"/>
-          <w:left w:space="0" w:sz="0" w:val="nil"/>
-          <w:bottom w:space="0" w:sz="0" w:val="nil"/>
-          <w:right w:space="0" w:sz="0" w:val="nil"/>
-          <w:between w:space="0" w:sz="0" w:val="nil"/>
-        </w:pBdr>
-        <w:shd w:fill="auto" w:val="clear"/>
-        <w:spacing w:after="0" w:before="0" w:line="259" w:lineRule="auto"/>
-        <w:ind w:left="0" w:right="0" w:hanging="720"/>
-        <w:contextualSpacing w:val="0"/>
-        <w:jc w:val="left"/>
-        <w:rPr>
-          <w:rFonts w:ascii="Calibri" w:cs="Calibri" w:eastAsia="Calibri" w:hAnsi="Calibri"/>
-          <w:b w:val="0"/>
-          <w:i w:val="1"/>
-          <w:smallCaps w:val="0"/>
-          <w:strike w:val="0"/>
-          <w:color w:val="ff0000"/>
-          <w:sz w:val="22"/>
-          <w:szCs w:val="22"/>
-          <w:u w:val="none"/>
-          <w:shd w:fill="auto" w:val="clear"/>
-          <w:vertAlign w:val="baseline"/>
-        </w:rPr>
-      </w:pPr>
-      <w:r>
-        <w:rPr>
-          <w:rtl w:val="0"/>
-        </w:rPr>
-      </w:r>
-    </w:p>
-    <w:p>
-      <w:pPr>
-        <w:keepNext w:val="0"/>
-        <w:keepLines w:val="0"/>
-        <w:widowControl w:val="1"/>
-        <w:pBdr>
-          <w:top w:space="0" w:sz="0" w:val="nil"/>
-          <w:left w:space="0" w:sz="0" w:val="nil"/>
-          <w:bottom w:space="0" w:sz="0" w:val="nil"/>
-          <w:right w:space="0" w:sz="0" w:val="nil"/>
-          <w:between w:space="0" w:sz="0" w:val="nil"/>
-        </w:pBdr>
-        <w:shd w:fill="auto" w:val="clear"/>
-        <w:spacing w:after="0" w:before="0" w:line="259" w:lineRule="auto"/>
-        <w:ind w:left="0" w:right="0" w:hanging="720"/>
-        <w:contextualSpacing w:val="0"/>
-        <w:jc w:val="left"/>
-        <w:rPr>
-          <w:rFonts w:ascii="Calibri" w:cs="Calibri" w:eastAsia="Calibri" w:hAnsi="Calibri"/>
-          <w:b w:val="0"/>
-          <w:i w:val="1"/>
-          <w:smallCaps w:val="0"/>
-          <w:strike w:val="0"/>
-          <w:color w:val="ff0000"/>
-          <w:sz w:val="22"/>
-          <w:szCs w:val="22"/>
-          <w:u w:val="none"/>
-          <w:shd w:fill="auto" w:val="clear"/>
-          <w:vertAlign w:val="baseline"/>
-        </w:rPr>
-      </w:pPr>
-      <w:r>
-        <w:rPr>
-          <w:rtl w:val="0"/>
-        </w:rPr>
-      </w:r>
-    </w:p>
-    <w:p>
-      <w:pPr>
-        <w:keepNext w:val="0"/>
-        <w:keepLines w:val="0"/>
-        <w:widowControl w:val="1"/>
-        <w:pBdr>
-          <w:top w:space="0" w:sz="0" w:val="nil"/>
-          <w:left w:space="0" w:sz="0" w:val="nil"/>
-          <w:bottom w:space="0" w:sz="0" w:val="nil"/>
-          <w:right w:space="0" w:sz="0" w:val="nil"/>
-          <w:between w:space="0" w:sz="0" w:val="nil"/>
-        </w:pBdr>
-        <w:shd w:fill="auto" w:val="clear"/>
-        <w:spacing w:after="0" w:before="0" w:line="259" w:lineRule="auto"/>
-        <w:ind w:left="0" w:right="0" w:hanging="720"/>
-        <w:contextualSpacing w:val="0"/>
-        <w:jc w:val="left"/>
-        <w:rPr>
-          <w:rFonts w:ascii="Calibri" w:cs="Calibri" w:eastAsia="Calibri" w:hAnsi="Calibri"/>
-          <w:b w:val="0"/>
-          <w:i w:val="1"/>
-          <w:smallCaps w:val="0"/>
-          <w:strike w:val="0"/>
-          <w:color w:val="ff0000"/>
-          <w:sz w:val="22"/>
-          <w:szCs w:val="22"/>
-          <w:u w:val="none"/>
-          <w:shd w:fill="auto" w:val="clear"/>
-          <w:vertAlign w:val="baseline"/>
-        </w:rPr>
-      </w:pPr>
-      <w:r>
-        <w:rPr>
-          <w:rtl w:val="0"/>
-        </w:rPr>
-      </w:r>
-    </w:p>
-    <w:p>
-      <w:pPr>
-        <w:keepNext w:val="0"/>
-        <w:keepLines w:val="0"/>
-        <w:widowControl w:val="1"/>
-        <w:pBdr>
-          <w:top w:space="0" w:sz="0" w:val="nil"/>
-          <w:left w:space="0" w:sz="0" w:val="nil"/>
-          <w:bottom w:space="0" w:sz="0" w:val="nil"/>
-          <w:right w:space="0" w:sz="0" w:val="nil"/>
-          <w:between w:space="0" w:sz="0" w:val="nil"/>
-        </w:pBdr>
-        <w:shd w:fill="auto" w:val="clear"/>
-        <w:spacing w:after="0" w:before="0" w:line="259" w:lineRule="auto"/>
-        <w:ind w:left="0" w:right="0" w:hanging="720"/>
-        <w:contextualSpacing w:val="0"/>
-        <w:jc w:val="left"/>
-        <w:rPr>
-          <w:rFonts w:ascii="Calibri" w:cs="Calibri" w:eastAsia="Calibri" w:hAnsi="Calibri"/>
-          <w:b w:val="0"/>
-          <w:i w:val="1"/>
-          <w:smallCaps w:val="0"/>
-          <w:strike w:val="0"/>
-          <w:color w:val="ff0000"/>
-          <w:sz w:val="22"/>
-          <w:szCs w:val="22"/>
-          <w:u w:val="none"/>
-          <w:shd w:fill="auto" w:val="clear"/>
-          <w:vertAlign w:val="baseline"/>
-        </w:rPr>
-      </w:pPr>
-      <w:r>
-        <w:rPr>
-          <w:rtl w:val="0"/>
-        </w:rPr>
-      </w:r>
-    </w:p>
-    <w:p>
-      <w:pPr>
-        <w:keepNext w:val="0"/>
-        <w:keepLines w:val="0"/>
-        <w:widowControl w:val="1"/>
-        <w:pBdr>
-          <w:top w:space="0" w:sz="0" w:val="nil"/>
-          <w:left w:space="0" w:sz="0" w:val="nil"/>
-          <w:bottom w:space="0" w:sz="0" w:val="nil"/>
-          <w:right w:space="0" w:sz="0" w:val="nil"/>
-          <w:between w:space="0" w:sz="0" w:val="nil"/>
-        </w:pBdr>
-        <w:shd w:fill="auto" w:val="clear"/>
-        <w:spacing w:after="0" w:before="0" w:line="259" w:lineRule="auto"/>
-        <w:ind w:left="0" w:right="0" w:hanging="720"/>
-        <w:contextualSpacing w:val="0"/>
-        <w:jc w:val="left"/>
-        <w:rPr>
-          <w:rFonts w:ascii="Calibri" w:cs="Calibri" w:eastAsia="Calibri" w:hAnsi="Calibri"/>
-          <w:b w:val="0"/>
-          <w:i w:val="1"/>
-          <w:smallCaps w:val="0"/>
-          <w:strike w:val="0"/>
-          <w:color w:val="ff0000"/>
-          <w:sz w:val="22"/>
-          <w:szCs w:val="22"/>
-          <w:u w:val="none"/>
-          <w:shd w:fill="auto" w:val="clear"/>
-          <w:vertAlign w:val="baseline"/>
-        </w:rPr>
-      </w:pPr>
-      <w:r>
-        <w:rPr>
-          <w:rtl w:val="0"/>
-        </w:rPr>
-      </w:r>
-    </w:p>
-    <w:p>
-      <w:pPr>
-        <w:keepNext w:val="0"/>
-        <w:keepLines w:val="0"/>
-        <w:widowControl w:val="1"/>
-        <w:pBdr>
-          <w:top w:space="0" w:sz="0" w:val="nil"/>
-          <w:left w:space="0" w:sz="0" w:val="nil"/>
-          <w:bottom w:space="0" w:sz="0" w:val="nil"/>
-          <w:right w:space="0" w:sz="0" w:val="nil"/>
-          <w:between w:space="0" w:sz="0" w:val="nil"/>
-        </w:pBdr>
-        <w:shd w:fill="auto" w:val="clear"/>
-        <w:spacing w:after="0" w:before="0" w:line="259" w:lineRule="auto"/>
-        <w:ind w:left="0" w:right="0" w:hanging="720"/>
-        <w:contextualSpacing w:val="0"/>
-        <w:jc w:val="left"/>
-        <w:rPr>
-          <w:rFonts w:ascii="Calibri" w:cs="Calibri" w:eastAsia="Calibri" w:hAnsi="Calibri"/>
-          <w:b w:val="0"/>
-          <w:i w:val="1"/>
-          <w:smallCaps w:val="0"/>
-          <w:strike w:val="0"/>
-          <w:color w:val="ff0000"/>
-          <w:sz w:val="22"/>
-          <w:szCs w:val="22"/>
-          <w:u w:val="none"/>
-          <w:shd w:fill="auto" w:val="clear"/>
-          <w:vertAlign w:val="baseline"/>
-        </w:rPr>
-      </w:pPr>
-      <w:r>
-        <w:rPr>
-          <w:rtl w:val="0"/>
-        </w:rPr>
-      </w:r>
-    </w:p>
-    <w:p>
-      <w:pPr>
-        <w:keepNext w:val="0"/>
-        <w:keepLines w:val="0"/>
-        <w:widowControl w:val="1"/>
-        <w:pBdr>
-          <w:top w:space="0" w:sz="0" w:val="nil"/>
-          <w:left w:space="0" w:sz="0" w:val="nil"/>
-          <w:bottom w:space="0" w:sz="0" w:val="nil"/>
-          <w:right w:space="0" w:sz="0" w:val="nil"/>
-          <w:between w:space="0" w:sz="0" w:val="nil"/>
-        </w:pBdr>
-        <w:shd w:fill="auto" w:val="clear"/>
-        <w:spacing w:after="160" w:before="0" w:line="259" w:lineRule="auto"/>
-        <w:ind w:left="0" w:right="0" w:hanging="720"/>
-        <w:contextualSpacing w:val="0"/>
-        <w:jc w:val="left"/>
-        <w:rPr>
-          <w:rFonts w:ascii="Calibri" w:cs="Calibri" w:eastAsia="Calibri" w:hAnsi="Calibri"/>
-          <w:b w:val="0"/>
-          <w:i w:val="1"/>
-          <w:smallCaps w:val="0"/>
-          <w:strike w:val="0"/>
-          <w:color w:val="ff0000"/>
-          <w:sz w:val="22"/>
-          <w:szCs w:val="22"/>
-          <w:u w:val="none"/>
-          <w:shd w:fill="auto" w:val="clear"/>
-          <w:vertAlign w:val="baseline"/>
-        </w:rPr>
-      </w:pPr>
-      <w:r>
-        <w:rPr>
-          <w:rtl w:val="0"/>
-        </w:rPr>
-      </w:r>
-    </w:p>
-    <w:p>
-      <w:pPr>
-        <w:pStyle w:val="Heading2"/>
-        <w:numPr>
-          <w:ilvl w:val="0"/>
-          <w:numId w:val="2"/>
-        </w:numPr>
-        <w:ind w:left="360" w:hanging="360"/>
-        <w:contextualSpacing w:val="0"/>
-        <w:rPr/>
-      </w:pPr>
-      <w:bookmarkStart w:colFirst="0" w:colLast="0" w:name="_26in1rg" w:id="12"/>
-      <w:bookmarkEnd w:id="12"/>
-      <w:r>
-        <w:rPr>
-          <w:rtl w:val="0"/>
-        </w:rPr>
-        <w:t xml:space="preserve">UI Screen Mockups</w:t>
-      </w:r>
-      <w:r>
-        <w:rPr>
-          <w:rFonts w:ascii="Calibri" w:cs="Calibri" w:eastAsia="Calibri" w:hAnsi="Calibri"/>
-          <w:b w:val="0"/>
-          <w:i w:val="1"/>
-          <w:smallCaps w:val="0"/>
-          <w:strike w:val="0"/>
-          <w:color w:val="ff0000"/>
-          <w:sz w:val="22"/>
-          <w:szCs w:val="22"/>
-          <w:u w:val="none"/>
-          <w:shd w:fill="auto" w:val="clear"/>
-          <w:vertAlign w:val="baseline"/>
-          <w:rtl w:val="0"/>
-        </w:rPr>
-        <w:t xml:space="preserve">.</w:t>
-        <w:br w:type="textWrapping"/>
-        <w:tab/>
-        <w:br w:type="textWrapping"/>
-      </w:r>
-      <w:r>
-        <w:rPr>
-          <w:rFonts w:ascii="Calibri" w:cs="Calibri" w:eastAsia="Calibri" w:hAnsi="Calibri"/>
-          <w:b w:val="0"/>
-          <w:smallCaps w:val="0"/>
-          <w:strike w:val="0"/>
-          <w:sz w:val="22"/>
-          <w:szCs w:val="22"/>
-          <w:u w:val="none"/>
-          <w:shd w:fill="auto" w:val="clear"/>
-          <w:vertAlign w:val="baseline"/>
-          <w:rtl w:val="0"/>
-        </w:rPr>
-        <w:t xml:space="preserve">6.1 Product page</w:t>
-      </w:r>
-    </w:p>
-    <w:p>
-      <w:pPr>
-        <w:keepNext w:val="0"/>
-        <w:keepLines w:val="0"/>
-        <w:widowControl w:val="1"/>
-        <w:pBdr>
-          <w:top w:space="0" w:sz="0" w:val="nil"/>
-          <w:left w:space="0" w:sz="0" w:val="nil"/>
-          <w:bottom w:space="0" w:sz="0" w:val="nil"/>
-          <w:right w:space="0" w:sz="0" w:val="nil"/>
-          <w:between w:space="0" w:sz="0" w:val="nil"/>
-        </w:pBdr>
-        <w:shd w:fill="auto" w:val="clear"/>
-        <w:spacing w:after="0" w:before="0" w:line="259" w:lineRule="auto"/>
-        <w:ind w:left="0" w:right="0" w:hanging="720"/>
-        <w:contextualSpacing w:val="0"/>
-        <w:jc w:val="center"/>
-        <w:rPr>
-          <w:rFonts w:ascii="Calibri" w:cs="Calibri" w:eastAsia="Calibri" w:hAnsi="Calibri"/>
-          <w:b w:val="0"/>
-          <w:i w:val="1"/>
-          <w:smallCaps w:val="0"/>
-          <w:strike w:val="0"/>
-          <w:color w:val="ff0000"/>
-          <w:sz w:val="22"/>
-          <w:szCs w:val="22"/>
-          <w:u w:val="none"/>
-          <w:shd w:fill="auto" w:val="clear"/>
-          <w:vertAlign w:val="baseline"/>
-        </w:rPr>
-      </w:pPr>
-      <w:r>
-        <w:rPr>
           <w:i w:val="1"/>
           <w:color w:val="ff0000"/>
         </w:rPr>
@@ -21008,12 +21061,12 @@
           <wp:inline distB="114300" distT="114300" distL="114300" distR="114300">
             <wp:extent cx="5600145" cy="3204528"/>
             <wp:effectExtent b="50800" l="50800" r="50800" t="50800"/>
-            <wp:docPr id="1" name="image6.png"/>
+            <wp:docPr id="3" name="image10.png"/>
             <a:graphic>
               <a:graphicData uri="http://schemas.openxmlformats.org/drawingml/2006/picture">
                 <pic:pic>
                   <pic:nvPicPr>
-                    <pic:cNvPr id="0" name="image6.png"/>
+                    <pic:cNvPr id="0" name="image10.png"/>
                     <pic:cNvPicPr preferRelativeResize="0"/>
                   </pic:nvPicPr>
                   <pic:blipFill>
@@ -21105,10 +21158,10 @@
         <w:rPr>
           <w:rFonts w:ascii="Calibri" w:cs="Calibri" w:eastAsia="Calibri" w:hAnsi="Calibri"/>
           <w:b w:val="1"/>
-          <w:i w:val="1"/>
+          <w:i w:val="0"/>
           <w:smallCaps w:val="0"/>
           <w:strike w:val="0"/>
-          <w:color w:val="ff0000"/>
+          <w:color w:val="5b9bd5"/>
           <w:sz w:val="18"/>
           <w:szCs w:val="18"/>
           <w:u w:val="none"/>
@@ -21116,8 +21169,8 @@
           <w:vertAlign w:val="baseline"/>
         </w:rPr>
       </w:pPr>
-      <w:bookmarkStart w:colFirst="0" w:colLast="0" w:name="_lnxbz9" w:id="13"/>
-      <w:bookmarkEnd w:id="13"/>
+      <w:bookmarkStart w:colFirst="0" w:colLast="0" w:name="_fc67axhccimy" w:id="14"/>
+      <w:bookmarkEnd w:id="14"/>
       <w:r>
         <w:rPr>
           <w:rFonts w:ascii="Calibri" w:cs="Calibri" w:eastAsia="Calibri" w:hAnsi="Calibri"/>
@@ -21133,241 +21186,26 @@
           <w:vertAlign w:val="baseline"/>
           <w:rtl w:val="0"/>
         </w:rPr>
-        <w:t xml:space="preserve">Figure 3 - Cart</w:t>
+        <w:t xml:space="preserve">Figure 3 - </w:t>
       </w:r>
       <w:r>
         <w:rPr>
+          <w:b w:val="1"/>
+          <w:color w:val="5b9bd5"/>
+          <w:sz w:val="18"/>
+          <w:szCs w:val="18"/>
+          <w:rtl w:val="0"/>
+        </w:rPr>
+        <w:t xml:space="preserve">Products css</w:t>
+      </w:r>
+      <w:r>
+        <w:rPr>
           <w:rtl w:val="0"/>
         </w:rPr>
       </w:r>
     </w:p>
-    <w:p>
-      <w:pPr>
-        <w:keepNext w:val="0"/>
-        <w:keepLines w:val="0"/>
-        <w:widowControl w:val="1"/>
-        <w:pBdr>
-          <w:top w:space="0" w:sz="0" w:val="nil"/>
-          <w:left w:space="0" w:sz="0" w:val="nil"/>
-          <w:bottom w:space="0" w:sz="0" w:val="nil"/>
-          <w:right w:space="0" w:sz="0" w:val="nil"/>
-          <w:between w:space="0" w:sz="0" w:val="nil"/>
-        </w:pBdr>
-        <w:shd w:fill="auto" w:val="clear"/>
-        <w:spacing w:after="0" w:before="0" w:line="259" w:lineRule="auto"/>
-        <w:ind w:left="0" w:right="0" w:hanging="720"/>
-        <w:contextualSpacing w:val="0"/>
-        <w:jc w:val="left"/>
-        <w:rPr>
-          <w:rFonts w:ascii="Calibri" w:cs="Calibri" w:eastAsia="Calibri" w:hAnsi="Calibri"/>
-          <w:b w:val="0"/>
-          <w:i w:val="1"/>
-          <w:smallCaps w:val="0"/>
-          <w:strike w:val="0"/>
-          <w:color w:val="ff0000"/>
-          <w:sz w:val="22"/>
-          <w:szCs w:val="22"/>
-          <w:u w:val="none"/>
-          <w:shd w:fill="auto" w:val="clear"/>
-          <w:vertAlign w:val="baseline"/>
-        </w:rPr>
-      </w:pPr>
-      <w:r>
-        <w:rPr>
-          <w:rtl w:val="0"/>
-        </w:rPr>
-      </w:r>
-    </w:p>
-    <w:p>
-      <w:pPr>
-        <w:keepNext w:val="0"/>
-        <w:keepLines w:val="0"/>
-        <w:widowControl w:val="1"/>
-        <w:pBdr>
-          <w:top w:space="0" w:sz="0" w:val="nil"/>
-          <w:left w:space="0" w:sz="0" w:val="nil"/>
-          <w:bottom w:space="0" w:sz="0" w:val="nil"/>
-          <w:right w:space="0" w:sz="0" w:val="nil"/>
-          <w:between w:space="0" w:sz="0" w:val="nil"/>
-        </w:pBdr>
-        <w:shd w:fill="auto" w:val="clear"/>
-        <w:spacing w:after="0" w:before="0" w:line="259" w:lineRule="auto"/>
-        <w:ind w:left="0" w:right="0" w:hanging="720"/>
-        <w:contextualSpacing w:val="0"/>
-        <w:jc w:val="left"/>
-        <w:rPr>
-          <w:rFonts w:ascii="Calibri" w:cs="Calibri" w:eastAsia="Calibri" w:hAnsi="Calibri"/>
-          <w:b w:val="0"/>
-          <w:smallCaps w:val="0"/>
-          <w:strike w:val="0"/>
-          <w:color w:val="5b9bd5"/>
-          <w:sz w:val="22"/>
-          <w:szCs w:val="22"/>
-          <w:u w:val="none"/>
-          <w:shd w:fill="auto" w:val="clear"/>
-          <w:vertAlign w:val="baseline"/>
-        </w:rPr>
-      </w:pPr>
-      <w:r>
-        <w:rPr>
-          <w:rFonts w:ascii="Calibri" w:cs="Calibri" w:eastAsia="Calibri" w:hAnsi="Calibri"/>
-          <w:b w:val="0"/>
-          <w:i w:val="1"/>
-          <w:smallCaps w:val="0"/>
-          <w:strike w:val="0"/>
-          <w:color w:val="ff0000"/>
-          <w:sz w:val="22"/>
-          <w:szCs w:val="22"/>
-          <w:u w:val="none"/>
-          <w:shd w:fill="auto" w:val="clear"/>
-          <w:vertAlign w:val="baseline"/>
-          <w:rtl w:val="0"/>
-        </w:rPr>
-        <w:tab/>
-      </w:r>
-      <w:r>
-        <w:rPr>
-          <w:rFonts w:ascii="Calibri" w:cs="Calibri" w:eastAsia="Calibri" w:hAnsi="Calibri"/>
-          <w:b w:val="0"/>
-          <w:smallCaps w:val="0"/>
-          <w:strike w:val="0"/>
-          <w:color w:val="5b9bd5"/>
-          <w:sz w:val="22"/>
-          <w:szCs w:val="22"/>
-          <w:u w:val="none"/>
-          <w:shd w:fill="auto" w:val="clear"/>
-          <w:vertAlign w:val="baseline"/>
-          <w:rtl w:val="0"/>
-        </w:rPr>
-        <w:t xml:space="preserve">6.2  The following screen is the for use case UC002 and shows the login screen.</w:t>
-      </w:r>
-    </w:p>
-    <w:p>
-      <w:pPr>
-        <w:keepNext w:val="0"/>
-        <w:keepLines w:val="0"/>
-        <w:widowControl w:val="1"/>
-        <w:pBdr>
-          <w:top w:space="0" w:sz="0" w:val="nil"/>
-          <w:left w:space="0" w:sz="0" w:val="nil"/>
-          <w:bottom w:space="0" w:sz="0" w:val="nil"/>
-          <w:right w:space="0" w:sz="0" w:val="nil"/>
-          <w:between w:space="0" w:sz="0" w:val="nil"/>
-        </w:pBdr>
-        <w:shd w:fill="auto" w:val="clear"/>
-        <w:spacing w:after="0" w:before="0" w:line="259" w:lineRule="auto"/>
-        <w:ind w:left="0" w:right="0" w:hanging="720"/>
-        <w:contextualSpacing w:val="0"/>
-        <w:jc w:val="left"/>
-        <w:rPr>
-          <w:rFonts w:ascii="Calibri" w:cs="Calibri" w:eastAsia="Calibri" w:hAnsi="Calibri"/>
-          <w:b w:val="0"/>
-          <w:i w:val="1"/>
-          <w:smallCaps w:val="0"/>
-          <w:strike w:val="0"/>
-          <w:color w:val="ff0000"/>
-          <w:sz w:val="22"/>
-          <w:szCs w:val="22"/>
-          <w:u w:val="none"/>
-          <w:shd w:fill="auto" w:val="clear"/>
-          <w:vertAlign w:val="baseline"/>
-        </w:rPr>
-      </w:pPr>
-      <w:r>
-        <w:rPr>
-          <w:rtl w:val="0"/>
-        </w:rPr>
-      </w:r>
-    </w:p>
-    <w:p>
-      <w:pPr>
-        <w:keepNext w:val="1"/>
-        <w:keepLines w:val="0"/>
-        <w:widowControl w:val="1"/>
-        <w:pBdr>
-          <w:top w:space="0" w:sz="0" w:val="nil"/>
-          <w:left w:space="0" w:sz="0" w:val="nil"/>
-          <w:bottom w:space="0" w:sz="0" w:val="nil"/>
-          <w:right w:space="0" w:sz="0" w:val="nil"/>
-          <w:between w:space="0" w:sz="0" w:val="nil"/>
-        </w:pBdr>
-        <w:shd w:fill="auto" w:val="clear"/>
-        <w:spacing w:after="160" w:before="0" w:line="259" w:lineRule="auto"/>
-        <w:ind w:left="0" w:right="0" w:hanging="720"/>
-        <w:contextualSpacing w:val="0"/>
-        <w:jc w:val="center"/>
-        <w:rPr>
-          <w:rFonts w:ascii="Calibri" w:cs="Calibri" w:eastAsia="Calibri" w:hAnsi="Calibri"/>
-          <w:b w:val="0"/>
-          <w:i w:val="0"/>
-          <w:smallCaps w:val="0"/>
-          <w:strike w:val="0"/>
-          <w:color w:val="000000"/>
-          <w:sz w:val="22"/>
-          <w:szCs w:val="22"/>
-          <w:u w:val="none"/>
-          <w:shd w:fill="auto" w:val="clear"/>
-          <w:vertAlign w:val="baseline"/>
-        </w:rPr>
-      </w:pPr>
-      <w:r>
-        <w:rPr>
-          <w:rFonts w:ascii="Calibri" w:cs="Calibri" w:eastAsia="Calibri" w:hAnsi="Calibri"/>
-          <w:b w:val="0"/>
-          <w:i w:val="1"/>
-          <w:smallCaps w:val="0"/>
-          <w:strike w:val="0"/>
-          <w:color w:val="ff0000"/>
-          <w:sz w:val="22"/>
-          <w:szCs w:val="22"/>
-          <w:u w:val="none"/>
-          <w:shd w:fill="auto" w:val="clear"/>
-          <w:vertAlign w:val="baseline"/>
-        </w:rPr>
-        <w:drawing>
-          <wp:inline distB="0" distT="0" distL="0" distR="0">
-            <wp:extent cx="3165230" cy="2355876"/>
-            <wp:effectExtent b="15875" l="15875" r="15875" t="15875"/>
-            <wp:docPr id="5" name="image10.png"/>
-            <a:graphic>
-              <a:graphicData uri="http://schemas.openxmlformats.org/drawingml/2006/picture">
-                <pic:pic>
-                  <pic:nvPicPr>
-                    <pic:cNvPr id="0" name="image10.png"/>
-                    <pic:cNvPicPr preferRelativeResize="0"/>
-                  </pic:nvPicPr>
-                  <pic:blipFill>
-                    <a:blip r:embed="rId9"/>
-                    <a:srcRect b="0" l="0" r="0" t="0"/>
-                    <a:stretch>
-                      <a:fillRect/>
-                    </a:stretch>
-                  </pic:blipFill>
-                  <pic:spPr>
-                    <a:xfrm>
-                      <a:off x="0" y="0"/>
-                      <a:ext cx="3165230" cy="2355876"/>
-                    </a:xfrm>
-                    <a:prstGeom prst="rect"/>
-                    <a:ln w="15875">
-                      <a:solidFill>
-                        <a:srgbClr val="5B9BD5"/>
-                      </a:solidFill>
-                      <a:prstDash val="solid"/>
-                    </a:ln>
-                  </pic:spPr>
-                </pic:pic>
-              </a:graphicData>
-            </a:graphic>
-          </wp:inline>
-        </w:drawing>
-      </w:r>
-      <w:r>
-        <w:rPr>
-          <w:rtl w:val="0"/>
-        </w:rPr>
-      </w:r>
-    </w:p>
+    <w:bookmarkStart w:colFirst="0" w:colLast="0" w:name="rdxq9m8mcslp" w:id="15"/>
+    <w:bookmarkEnd w:id="15"/>
     <w:p>
       <w:pPr>
         <w:keepNext w:val="0"/>
@@ -21386,37 +21224,53 @@
         <w:contextualSpacing w:val="0"/>
         <w:jc w:val="center"/>
         <w:rPr>
-          <w:rFonts w:ascii="Calibri" w:cs="Calibri" w:eastAsia="Calibri" w:hAnsi="Calibri"/>
           <w:b w:val="1"/>
-          <w:i w:val="1"/>
-          <w:smallCaps w:val="0"/>
-          <w:strike w:val="0"/>
-          <w:color w:val="ff0000"/>
-          <w:sz w:val="18"/>
-          <w:szCs w:val="18"/>
-          <w:u w:val="none"/>
-          <w:shd w:fill="auto" w:val="clear"/>
-          <w:vertAlign w:val="baseline"/>
-        </w:rPr>
-      </w:pPr>
-      <w:bookmarkStart w:colFirst="0" w:colLast="0" w:name="_35nkun2" w:id="14"/>
-      <w:bookmarkEnd w:id="14"/>
-      <w:r>
-        <w:rPr>
-          <w:rFonts w:ascii="Calibri" w:cs="Calibri" w:eastAsia="Calibri" w:hAnsi="Calibri"/>
-          <w:b w:val="1"/>
-          <w:i w:val="0"/>
-          <w:smallCaps w:val="0"/>
-          <w:strike w:val="0"/>
           <w:color w:val="5b9bd5"/>
           <w:sz w:val="18"/>
           <w:szCs w:val="18"/>
-          <w:u w:val="none"/>
-          <w:shd w:fill="auto" w:val="clear"/>
-          <w:vertAlign w:val="baseline"/>
-          <w:rtl w:val="0"/>
-        </w:rPr>
-        <w:t xml:space="preserve">Figure 4 - Login Screen</w:t>
+        </w:rPr>
+      </w:pPr>
+      <w:bookmarkStart w:colFirst="0" w:colLast="0" w:name="_lnxbz9" w:id="16"/>
+      <w:bookmarkEnd w:id="16"/>
+      <w:r>
+        <w:rPr>
+          <w:b w:val="1"/>
+          <w:color w:val="5b9bd5"/>
+          <w:sz w:val="18"/>
+          <w:szCs w:val="18"/>
+        </w:rPr>
+        <w:drawing>
+          <wp:inline distB="114300" distT="114300" distL="114300" distR="114300">
+            <wp:extent cx="5489561" cy="7166928"/>
+            <wp:effectExtent b="0" l="0" r="0" t="0"/>
+            <wp:docPr id="2" name="image9.png"/>
+            <a:graphic>
+              <a:graphicData uri="http://schemas.openxmlformats.org/drawingml/2006/picture">
+                <pic:pic>
+                  <pic:nvPicPr>
+                    <pic:cNvPr id="0" name="image9.png"/>
+                    <pic:cNvPicPr preferRelativeResize="0"/>
+                  </pic:nvPicPr>
+                  <pic:blipFill>
+                    <a:blip r:embed="rId9"/>
+                    <a:srcRect b="0" l="0" r="0" t="0"/>
+                    <a:stretch>
+                      <a:fillRect/>
+                    </a:stretch>
+                  </pic:blipFill>
+                  <pic:spPr>
+                    <a:xfrm>
+                      <a:off x="0" y="0"/>
+                      <a:ext cx="5489561" cy="7166928"/>
+                    </a:xfrm>
+                    <a:prstGeom prst="rect"/>
+                    <a:ln/>
+                  </pic:spPr>
+                </pic:pic>
+              </a:graphicData>
+            </a:graphic>
+          </wp:inline>
+        </w:drawing>
       </w:r>
       <w:r>
         <w:rPr>
@@ -21426,21 +21280,288 @@
     </w:p>
     <w:p>
       <w:pPr>
-        <w:keepNext w:val="0"/>
-        <w:keepLines w:val="0"/>
-        <w:widowControl w:val="1"/>
-        <w:pBdr>
-          <w:top w:space="0" w:sz="0" w:val="nil"/>
-          <w:left w:space="0" w:sz="0" w:val="nil"/>
-          <w:bottom w:space="0" w:sz="0" w:val="nil"/>
-          <w:right w:space="0" w:sz="0" w:val="nil"/>
-          <w:between w:space="0" w:sz="0" w:val="nil"/>
-        </w:pBdr>
-        <w:shd w:fill="auto" w:val="clear"/>
-        <w:spacing w:after="0" w:before="0" w:line="259" w:lineRule="auto"/>
-        <w:ind w:left="0" w:right="0" w:hanging="720"/>
+        <w:spacing w:after="200" w:line="240" w:lineRule="auto"/>
+        <w:contextualSpacing w:val="0"/>
+        <w:jc w:val="center"/>
+        <w:rPr>
+          <w:b w:val="1"/>
+          <w:color w:val="5b9bd5"/>
+          <w:sz w:val="18"/>
+          <w:szCs w:val="18"/>
+        </w:rPr>
+      </w:pPr>
+      <w:bookmarkStart w:colFirst="0" w:colLast="0" w:name="_34of51b5fzjo" w:id="17"/>
+      <w:bookmarkEnd w:id="17"/>
+      <w:r>
+        <w:rPr>
+          <w:b w:val="1"/>
+          <w:color w:val="5b9bd5"/>
+          <w:sz w:val="18"/>
+          <w:szCs w:val="18"/>
+          <w:rtl w:val="0"/>
+        </w:rPr>
+        <w:t xml:space="preserve">Figure 4 - Login Page and Checkout Screen</w:t>
+      </w:r>
+      <w:r>
+        <w:rPr>
+          <w:rtl w:val="0"/>
+        </w:rPr>
+      </w:r>
+    </w:p>
+    <w:p>
+      <w:pPr>
+        <w:spacing w:after="200" w:line="240" w:lineRule="auto"/>
+        <w:contextualSpacing w:val="0"/>
+        <w:jc w:val="center"/>
+        <w:rPr>
+          <w:b w:val="1"/>
+          <w:color w:val="5b9bd5"/>
+          <w:sz w:val="18"/>
+          <w:szCs w:val="18"/>
+        </w:rPr>
+      </w:pPr>
+      <w:bookmarkStart w:colFirst="0" w:colLast="0" w:name="_omf1qtovdt05" w:id="18"/>
+      <w:bookmarkEnd w:id="18"/>
+      <w:r>
+        <w:rPr>
+          <w:rtl w:val="0"/>
+        </w:rPr>
+      </w:r>
+    </w:p>
+    <w:p>
+      <w:pPr>
+        <w:spacing w:after="200" w:line="240" w:lineRule="auto"/>
+        <w:contextualSpacing w:val="0"/>
+        <w:jc w:val="center"/>
+        <w:rPr>
+          <w:b w:val="1"/>
+          <w:color w:val="5b9bd5"/>
+          <w:sz w:val="18"/>
+          <w:szCs w:val="18"/>
+        </w:rPr>
+      </w:pPr>
+      <w:bookmarkStart w:colFirst="0" w:colLast="0" w:name="_lajjxm3u18ru" w:id="19"/>
+      <w:bookmarkEnd w:id="19"/>
+      <w:r>
+        <w:rPr>
+          <w:rtl w:val="0"/>
+        </w:rPr>
+      </w:r>
+    </w:p>
+    <w:p>
+      <w:pPr>
+        <w:spacing w:after="200" w:line="240" w:lineRule="auto"/>
+        <w:contextualSpacing w:val="0"/>
+        <w:jc w:val="center"/>
+        <w:rPr>
+          <w:b w:val="1"/>
+          <w:color w:val="5b9bd5"/>
+          <w:sz w:val="18"/>
+          <w:szCs w:val="18"/>
+        </w:rPr>
+      </w:pPr>
+      <w:bookmarkStart w:colFirst="0" w:colLast="0" w:name="_336vnf88o62z" w:id="20"/>
+      <w:bookmarkEnd w:id="20"/>
+      <w:r>
+        <w:rPr>
+          <w:rtl w:val="0"/>
+        </w:rPr>
+      </w:r>
+    </w:p>
+    <w:p>
+      <w:pPr>
+        <w:spacing w:after="200" w:line="240" w:lineRule="auto"/>
         <w:contextualSpacing w:val="0"/>
         <w:jc w:val="left"/>
+        <w:rPr>
+          <w:b w:val="1"/>
+          <w:color w:val="5b9bd5"/>
+          <w:sz w:val="18"/>
+          <w:szCs w:val="18"/>
+        </w:rPr>
+      </w:pPr>
+      <w:bookmarkStart w:colFirst="0" w:colLast="0" w:name="_4tza0adk77bb" w:id="21"/>
+      <w:bookmarkEnd w:id="21"/>
+      <w:r>
+        <w:rPr>
+          <w:rtl w:val="0"/>
+        </w:rPr>
+      </w:r>
+    </w:p>
+    <w:bookmarkStart w:colFirst="0" w:colLast="0" w:name="jv7oh55n3o0i" w:id="22"/>
+    <w:bookmarkEnd w:id="22"/>
+    <w:p>
+      <w:pPr>
+        <w:spacing w:after="200" w:line="240" w:lineRule="auto"/>
+        <w:contextualSpacing w:val="0"/>
+        <w:jc w:val="center"/>
+        <w:rPr>
+          <w:b w:val="1"/>
+          <w:color w:val="5b9bd5"/>
+          <w:sz w:val="18"/>
+          <w:szCs w:val="18"/>
+        </w:rPr>
+      </w:pPr>
+      <w:bookmarkStart w:colFirst="0" w:colLast="0" w:name="_sn4xp05qrbvl" w:id="23"/>
+      <w:bookmarkEnd w:id="23"/>
+      <w:r>
+        <w:rPr>
+          <w:b w:val="1"/>
+          <w:color w:val="5b9bd5"/>
+          <w:sz w:val="18"/>
+          <w:szCs w:val="18"/>
+        </w:rPr>
+        <w:drawing>
+          <wp:inline distB="114300" distT="114300" distL="114300" distR="114300">
+            <wp:extent cx="5343525" cy="7183556"/>
+            <wp:effectExtent b="0" l="0" r="0" t="0"/>
+            <wp:docPr id="1" name="image8.png"/>
+            <a:graphic>
+              <a:graphicData uri="http://schemas.openxmlformats.org/drawingml/2006/picture">
+                <pic:pic>
+                  <pic:nvPicPr>
+                    <pic:cNvPr id="0" name="image8.png"/>
+                    <pic:cNvPicPr preferRelativeResize="0"/>
+                  </pic:nvPicPr>
+                  <pic:blipFill>
+                    <a:blip r:embed="rId10"/>
+                    <a:srcRect b="0" l="0" r="0" t="0"/>
+                    <a:stretch>
+                      <a:fillRect/>
+                    </a:stretch>
+                  </pic:blipFill>
+                  <pic:spPr>
+                    <a:xfrm>
+                      <a:off x="0" y="0"/>
+                      <a:ext cx="5343525" cy="7183556"/>
+                    </a:xfrm>
+                    <a:prstGeom prst="rect"/>
+                    <a:ln/>
+                  </pic:spPr>
+                </pic:pic>
+              </a:graphicData>
+            </a:graphic>
+          </wp:inline>
+        </w:drawing>
+      </w:r>
+      <w:r>
+        <w:rPr>
+          <w:rtl w:val="0"/>
+        </w:rPr>
+      </w:r>
+    </w:p>
+    <w:p>
+      <w:pPr>
+        <w:spacing w:after="200" w:line="240" w:lineRule="auto"/>
+        <w:contextualSpacing w:val="0"/>
+        <w:jc w:val="center"/>
+        <w:rPr>
+          <w:b w:val="1"/>
+          <w:color w:val="5b9bd5"/>
+          <w:sz w:val="18"/>
+          <w:szCs w:val="18"/>
+        </w:rPr>
+      </w:pPr>
+      <w:bookmarkStart w:colFirst="0" w:colLast="0" w:name="_6zqza0ng1kf7" w:id="24"/>
+      <w:bookmarkEnd w:id="24"/>
+      <w:r>
+        <w:rPr>
+          <w:b w:val="1"/>
+          <w:color w:val="5b9bd5"/>
+          <w:sz w:val="18"/>
+          <w:szCs w:val="18"/>
+          <w:rtl w:val="0"/>
+        </w:rPr>
+        <w:t xml:space="preserve">Figure 5 - Product  page</w:t>
+      </w:r>
+    </w:p>
+    <w:bookmarkStart w:colFirst="0" w:colLast="0" w:name="t6to1629mfx4" w:id="25"/>
+    <w:bookmarkEnd w:id="25"/>
+    <w:p>
+      <w:pPr>
+        <w:spacing w:after="200" w:line="240" w:lineRule="auto"/>
+        <w:contextualSpacing w:val="0"/>
+        <w:jc w:val="center"/>
+        <w:rPr>
+          <w:b w:val="1"/>
+          <w:color w:val="5b9bd5"/>
+          <w:sz w:val="18"/>
+          <w:szCs w:val="18"/>
+        </w:rPr>
+      </w:pPr>
+      <w:bookmarkStart w:colFirst="0" w:colLast="0" w:name="_kw2w3tsb8dpm" w:id="26"/>
+      <w:bookmarkEnd w:id="26"/>
+      <w:r>
+        <w:rPr>
+          <w:b w:val="1"/>
+          <w:color w:val="5b9bd5"/>
+          <w:sz w:val="18"/>
+          <w:szCs w:val="18"/>
+        </w:rPr>
+        <w:drawing>
+          <wp:inline distB="114300" distT="114300" distL="114300" distR="114300">
+            <wp:extent cx="5668513" cy="7338378"/>
+            <wp:effectExtent b="0" l="0" r="0" t="0"/>
+            <wp:docPr id="5" name="image12.png"/>
+            <a:graphic>
+              <a:graphicData uri="http://schemas.openxmlformats.org/drawingml/2006/picture">
+                <pic:pic>
+                  <pic:nvPicPr>
+                    <pic:cNvPr id="0" name="image12.png"/>
+                    <pic:cNvPicPr preferRelativeResize="0"/>
+                  </pic:nvPicPr>
+                  <pic:blipFill>
+                    <a:blip r:embed="rId11"/>
+                    <a:srcRect b="0" l="0" r="0" t="0"/>
+                    <a:stretch>
+                      <a:fillRect/>
+                    </a:stretch>
+                  </pic:blipFill>
+                  <pic:spPr>
+                    <a:xfrm>
+                      <a:off x="0" y="0"/>
+                      <a:ext cx="5668513" cy="7338378"/>
+                    </a:xfrm>
+                    <a:prstGeom prst="rect"/>
+                    <a:ln/>
+                  </pic:spPr>
+                </pic:pic>
+              </a:graphicData>
+            </a:graphic>
+          </wp:inline>
+        </w:drawing>
+      </w:r>
+      <w:r>
+        <w:rPr>
+          <w:rtl w:val="0"/>
+        </w:rPr>
+      </w:r>
+    </w:p>
+    <w:p>
+      <w:pPr>
+        <w:spacing w:after="200" w:line="240" w:lineRule="auto"/>
+        <w:contextualSpacing w:val="0"/>
+        <w:jc w:val="center"/>
+        <w:rPr>
+          <w:b w:val="1"/>
+          <w:color w:val="5b9bd5"/>
+          <w:sz w:val="18"/>
+          <w:szCs w:val="18"/>
+        </w:rPr>
+      </w:pPr>
+      <w:bookmarkStart w:colFirst="0" w:colLast="0" w:name="_ncvvvhv3ijhl" w:id="27"/>
+      <w:bookmarkEnd w:id="27"/>
+      <w:r>
+        <w:rPr>
+          <w:rtl w:val="0"/>
+        </w:rPr>
+      </w:r>
+    </w:p>
+    <w:p>
+      <w:pPr>
+        <w:spacing w:after="200" w:line="240" w:lineRule="auto"/>
+        <w:contextualSpacing w:val="0"/>
+        <w:jc w:val="center"/>
         <w:rPr>
           <w:rFonts w:ascii="Calibri" w:cs="Calibri" w:eastAsia="Calibri" w:hAnsi="Calibri"/>
           <w:b w:val="0"/>
@@ -21455,154 +21576,18 @@
           <w:vertAlign w:val="baseline"/>
         </w:rPr>
       </w:pPr>
+      <w:bookmarkStart w:colFirst="0" w:colLast="0" w:name="_6zqza0ng1kf7" w:id="24"/>
+      <w:bookmarkEnd w:id="24"/>
       <w:r>
         <w:rPr>
+          <w:b w:val="1"/>
+          <w:color w:val="5b9bd5"/>
+          <w:sz w:val="18"/>
+          <w:szCs w:val="18"/>
           <w:rtl w:val="0"/>
         </w:rPr>
+        <w:t xml:space="preserve">Figure 6 - Main Page and Products List</w:t>
       </w:r>
-    </w:p>
-    <w:p>
-      <w:pPr>
-        <w:keepNext w:val="0"/>
-        <w:keepLines w:val="0"/>
-        <w:widowControl w:val="1"/>
-        <w:pBdr>
-          <w:top w:space="0" w:sz="0" w:val="nil"/>
-          <w:left w:space="0" w:sz="0" w:val="nil"/>
-          <w:bottom w:space="0" w:sz="0" w:val="nil"/>
-          <w:right w:space="0" w:sz="0" w:val="nil"/>
-          <w:between w:space="0" w:sz="0" w:val="nil"/>
-        </w:pBdr>
-        <w:shd w:fill="auto" w:val="clear"/>
-        <w:spacing w:after="0" w:before="0" w:line="259" w:lineRule="auto"/>
-        <w:ind w:left="0" w:right="0" w:hanging="720"/>
-        <w:contextualSpacing w:val="0"/>
-        <w:jc w:val="left"/>
-        <w:rPr>
-          <w:rFonts w:ascii="Calibri" w:cs="Calibri" w:eastAsia="Calibri" w:hAnsi="Calibri"/>
-          <w:b w:val="0"/>
-          <w:i w:val="1"/>
-          <w:smallCaps w:val="0"/>
-          <w:strike w:val="0"/>
-          <w:color w:val="ff0000"/>
-          <w:sz w:val="22"/>
-          <w:szCs w:val="22"/>
-          <w:u w:val="none"/>
-          <w:shd w:fill="auto" w:val="clear"/>
-          <w:vertAlign w:val="baseline"/>
-        </w:rPr>
-      </w:pPr>
-      <w:r>
-        <w:rPr>
-          <w:rtl w:val="0"/>
-        </w:rPr>
-      </w:r>
-    </w:p>
-    <w:p>
-      <w:pPr>
-        <w:keepNext w:val="0"/>
-        <w:keepLines w:val="0"/>
-        <w:widowControl w:val="1"/>
-        <w:pBdr>
-          <w:top w:space="0" w:sz="0" w:val="nil"/>
-          <w:left w:space="0" w:sz="0" w:val="nil"/>
-          <w:bottom w:space="0" w:sz="0" w:val="nil"/>
-          <w:right w:space="0" w:sz="0" w:val="nil"/>
-          <w:between w:space="0" w:sz="0" w:val="nil"/>
-        </w:pBdr>
-        <w:shd w:fill="auto" w:val="clear"/>
-        <w:spacing w:after="0" w:before="0" w:line="259" w:lineRule="auto"/>
-        <w:ind w:left="0" w:right="0" w:hanging="720"/>
-        <w:contextualSpacing w:val="0"/>
-        <w:jc w:val="left"/>
-        <w:rPr>
-          <w:rFonts w:ascii="Calibri" w:cs="Calibri" w:eastAsia="Calibri" w:hAnsi="Calibri"/>
-          <w:b w:val="0"/>
-          <w:i w:val="1"/>
-          <w:smallCaps w:val="0"/>
-          <w:strike w:val="0"/>
-          <w:color w:val="ff0000"/>
-          <w:sz w:val="22"/>
-          <w:szCs w:val="22"/>
-          <w:u w:val="none"/>
-          <w:shd w:fill="auto" w:val="clear"/>
-          <w:vertAlign w:val="baseline"/>
-        </w:rPr>
-      </w:pPr>
-      <w:r>
-        <w:rPr>
-          <w:rtl w:val="0"/>
-        </w:rPr>
-      </w:r>
-    </w:p>
-    <w:p>
-      <w:pPr>
-        <w:keepNext w:val="0"/>
-        <w:keepLines w:val="0"/>
-        <w:widowControl w:val="1"/>
-        <w:pBdr>
-          <w:top w:space="0" w:sz="0" w:val="nil"/>
-          <w:left w:space="0" w:sz="0" w:val="nil"/>
-          <w:bottom w:space="0" w:sz="0" w:val="nil"/>
-          <w:right w:space="0" w:sz="0" w:val="nil"/>
-          <w:between w:space="0" w:sz="0" w:val="nil"/>
-        </w:pBdr>
-        <w:shd w:fill="auto" w:val="clear"/>
-        <w:spacing w:after="0" w:before="0" w:line="259" w:lineRule="auto"/>
-        <w:ind w:left="0" w:right="0" w:hanging="720"/>
-        <w:contextualSpacing w:val="0"/>
-        <w:jc w:val="left"/>
-        <w:rPr>
-          <w:rFonts w:ascii="Calibri" w:cs="Calibri" w:eastAsia="Calibri" w:hAnsi="Calibri"/>
-          <w:b w:val="0"/>
-          <w:i w:val="1"/>
-          <w:smallCaps w:val="0"/>
-          <w:strike w:val="0"/>
-          <w:color w:val="ff0000"/>
-          <w:sz w:val="22"/>
-          <w:szCs w:val="22"/>
-          <w:u w:val="none"/>
-          <w:shd w:fill="auto" w:val="clear"/>
-          <w:vertAlign w:val="baseline"/>
-        </w:rPr>
-      </w:pPr>
-      <w:r>
-        <w:rPr>
-          <w:rtl w:val="0"/>
-        </w:rPr>
-      </w:r>
-    </w:p>
-    <w:p>
-      <w:pPr>
-        <w:keepNext w:val="0"/>
-        <w:keepLines w:val="0"/>
-        <w:widowControl w:val="1"/>
-        <w:pBdr>
-          <w:top w:space="0" w:sz="0" w:val="nil"/>
-          <w:left w:space="0" w:sz="0" w:val="nil"/>
-          <w:bottom w:space="0" w:sz="0" w:val="nil"/>
-          <w:right w:space="0" w:sz="0" w:val="nil"/>
-          <w:between w:space="0" w:sz="0" w:val="nil"/>
-        </w:pBdr>
-        <w:shd w:fill="auto" w:val="clear"/>
-        <w:spacing w:after="160" w:before="0" w:line="259" w:lineRule="auto"/>
-        <w:ind w:left="0" w:right="0" w:hanging="720"/>
-        <w:contextualSpacing w:val="0"/>
-        <w:jc w:val="left"/>
-        <w:rPr>
-          <w:rFonts w:ascii="Calibri" w:cs="Calibri" w:eastAsia="Calibri" w:hAnsi="Calibri"/>
-          <w:b w:val="0"/>
-          <w:i w:val="1"/>
-          <w:smallCaps w:val="0"/>
-          <w:strike w:val="0"/>
-          <w:color w:val="ff0000"/>
-          <w:sz w:val="22"/>
-          <w:szCs w:val="22"/>
-          <w:u w:val="none"/>
-          <w:shd w:fill="auto" w:val="clear"/>
-          <w:vertAlign w:val="baseline"/>
-        </w:rPr>
-      </w:pPr>
       <w:r>
         <w:rPr>
           <w:rtl w:val="0"/>
@@ -21610,7 +21595,7 @@
       </w:r>
     </w:p>
     <w:sectPr>
-      <w:headerReference r:id="rId10" w:type="default"/>
+      <w:headerReference r:id="rId12" w:type="default"/>
       <w:pgSz w:h="15840" w:w="12240"/>
       <w:pgMar w:bottom="720" w:top="720" w:left="720" w:right="720" w:header="706" w:footer="706"/>
       <w:pgNumType w:start="1"/>
@@ -21682,7 +21667,7 @@
     </w:tblGrid>
     <w:tr>
       <w:trPr>
-        <w:trHeight w:val="780" w:hRule="atLeast"/>
+        <w:trHeight w:val="920" w:hRule="atLeast"/>
       </w:trPr>
       <w:tc>
         <w:tcPr/>
@@ -21783,12 +21768,12 @@
               <wp:inline distB="0" distT="0" distL="0" distR="0">
                 <wp:extent cx="1093758" cy="540947"/>
                 <wp:effectExtent b="0" l="0" r="0" t="0"/>
-                <wp:docPr id="4" name="image9.png"/>
+                <wp:docPr id="7" name="image14.png"/>
                 <a:graphic>
                   <a:graphicData uri="http://schemas.openxmlformats.org/drawingml/2006/picture">
                     <pic:pic>
                       <pic:nvPicPr>
-                        <pic:cNvPr id="0" name="image9.png"/>
+                        <pic:cNvPr id="0" name="image14.png"/>
                         <pic:cNvPicPr preferRelativeResize="0"/>
                       </pic:nvPicPr>
                       <pic:blipFill>

</xml_diff>